<commit_message>
Añadido E/R en memoria (Diseño), avances interfas biblioteca
</commit_message>
<xml_diff>
--- a/plantilla_tfg_pgg_mfl_rgg_ssg.docx
+++ b/plantilla_tfg_pgg_mfl_rgg_ssg.docx
@@ -2292,7 +2292,6 @@
           <w:docPartUnique/>
         </w:docPartObj>
       </w:sdtPr>
-      <w:sdtEndPr/>
       <w:sdtContent>
         <w:p>
           <w:pPr>
@@ -8548,10 +8547,7 @@
         <w:t>importancia</w:t>
       </w:r>
       <w:r>
-        <w:t xml:space="preserve"> </w:t>
-      </w:r>
-      <w:r>
-        <w:t>hoy en día</w:t>
+        <w:t xml:space="preserve"> hoy en día</w:t>
       </w:r>
       <w:r>
         <w:t>,</w:t>
@@ -8900,7 +8896,6 @@
             <w:docPart w:val="F47060120AC14B36A2A230DF8295B923"/>
           </w:placeholder>
         </w:sdtPr>
-        <w:sdtEndPr/>
         <w:sdtContent>
           <w:r>
             <w:rPr>
@@ -9352,7 +9347,6 @@
             <w:docPart w:val="AFC9E5F0EEF444AEBFC00B7FEECBA912"/>
           </w:placeholder>
         </w:sdtPr>
-        <w:sdtEndPr/>
         <w:sdtContent>
           <w:r>
             <w:rPr>
@@ -9673,7 +9667,6 @@
             <w:docPart w:val="A1C9AA3A715E442C952246E4F5A9EC7A"/>
           </w:placeholder>
         </w:sdtPr>
-        <w:sdtEndPr/>
         <w:sdtContent>
           <w:r>
             <w:rPr>
@@ -9821,7 +9814,6 @@
             <w:docPart w:val="E3BBFD6B6BBE4AD0B29346AE25F13F43"/>
           </w:placeholder>
         </w:sdtPr>
-        <w:sdtEndPr/>
         <w:sdtContent>
           <w:r>
             <w:rPr>
@@ -10164,7 +10156,6 @@
             <w:docPart w:val="6205517AF0C34576B7BE95B3A0DC2A33"/>
           </w:placeholder>
         </w:sdtPr>
-        <w:sdtEndPr/>
         <w:sdtContent>
           <w:r>
             <w:rPr>
@@ -10264,7 +10255,6 @@
             <w:docPart w:val="06514E5E9E634895A91D987D0DC6D16D"/>
           </w:placeholder>
         </w:sdtPr>
-        <w:sdtEndPr/>
         <w:sdtContent>
           <w:r>
             <w:rPr>
@@ -10402,7 +10392,6 @@
             <w:docPart w:val="2652BB139F404DFBACFEACDE1DB57999"/>
           </w:placeholder>
         </w:sdtPr>
-        <w:sdtEndPr/>
         <w:sdtContent>
           <w:r>
             <w:rPr>
@@ -10518,7 +10507,6 @@
             <w:docPart w:val="C0D0F6BEED054B7E8973464A0DAAFB0B"/>
           </w:placeholder>
         </w:sdtPr>
-        <w:sdtEndPr/>
         <w:sdtContent>
           <w:r>
             <w:rPr>
@@ -11573,7 +11561,6 @@
             <w:docPart w:val="95938D8621B04C8E99B0153656862A93"/>
           </w:placeholder>
         </w:sdtPr>
-        <w:sdtEndPr/>
         <w:sdtContent>
           <w:r>
             <w:rPr>
@@ -12274,7 +12261,6 @@
             <w:docPart w:val="453A5BF41FF74E69B4BFBCDDD3C23D58"/>
           </w:placeholder>
         </w:sdtPr>
-        <w:sdtEndPr/>
         <w:sdtContent>
           <w:r>
             <w:rPr>
@@ -12868,7 +12854,6 @@
             <w:docPart w:val="0664BA35182944ECAEDCBF9D38291FD8"/>
           </w:placeholder>
         </w:sdtPr>
-        <w:sdtEndPr/>
         <w:sdtContent>
           <w:r>
             <w:rPr>
@@ -13209,7 +13194,6 @@
             <w:docPart w:val="81E2D6F76D4C4076962F37C56F2EAB55"/>
           </w:placeholder>
         </w:sdtPr>
-        <w:sdtEndPr/>
         <w:sdtContent>
           <w:r>
             <w:rPr>
@@ -13500,7 +13484,6 @@
             <w:docPart w:val="C29900ADDF8F4F2C8FC615A6AACE1B7B"/>
           </w:placeholder>
         </w:sdtPr>
-        <w:sdtEndPr/>
         <w:sdtContent>
           <w:r>
             <w:rPr>
@@ -13715,7 +13698,6 @@
             <w:docPart w:val="3DB2F494D4544E64A6E78571CD415067"/>
           </w:placeholder>
         </w:sdtPr>
-        <w:sdtEndPr/>
         <w:sdtContent>
           <w:r>
             <w:rPr>
@@ -13931,7 +13913,6 @@
             <w:docPart w:val="3A6371C6038D46459A5030CE984FAB92"/>
           </w:placeholder>
         </w:sdtPr>
-        <w:sdtEndPr/>
         <w:sdtContent>
           <w:r>
             <w:rPr>
@@ -14162,7 +14143,6 @@
                                 <w:tag w:val="{&quot;referencesIds&quot;:[&quot;doc:62b8ced18f088257706c6b60&quot;],&quot;referencesOptions&quot;:{&quot;doc:62b8ced18f088257706c6b60&quot;:{&quot;author&quot;:true,&quot;year&quot;:true,&quot;pageReplace&quot;:&quot;&quot;,&quot;prefix&quot;:&quot;&quot;,&quot;suffix&quot;:&quot;&quot;}},&quot;hasBrokenReferences&quot;:false,&quot;hasManualEdits&quot;:false,&quot;citationType&quot;:&quot;inline&quot;}"/>
                                 <w:id w:val="-544366167"/>
                               </w:sdtPr>
-                              <w:sdtEndPr/>
                               <w:sdtContent>
                                 <w:r>
                                   <w:rPr>
@@ -14206,7 +14186,6 @@
                                 <w:tag w:val="{&quot;referencesIds&quot;:[&quot;doc:62b8ced18f088257706c6b60&quot;],&quot;referencesOptions&quot;:{&quot;doc:62b8ced18f088257706c6b60&quot;:{&quot;author&quot;:true,&quot;year&quot;:true,&quot;pageReplace&quot;:&quot;&quot;,&quot;prefix&quot;:&quot;&quot;,&quot;suffix&quot;:&quot;&quot;}},&quot;hasBrokenReferences&quot;:false,&quot;hasManualEdits&quot;:false,&quot;citationType&quot;:&quot;inline&quot;}"/>
                                 <w:id w:val="964932906"/>
                               </w:sdtPr>
-                              <w:sdtEndPr/>
                               <w:sdtContent>
                                 <w:r>
                                   <w:rPr>
@@ -14249,7 +14228,6 @@
                                 <w:tag w:val="{&quot;referencesIds&quot;:[&quot;doc:62b8ced18f088257706c6b60&quot;],&quot;referencesOptions&quot;:{&quot;doc:62b8ced18f088257706c6b60&quot;:{&quot;author&quot;:true,&quot;year&quot;:true,&quot;pageReplace&quot;:&quot;&quot;,&quot;prefix&quot;:&quot;&quot;,&quot;suffix&quot;:&quot;&quot;}},&quot;hasBrokenReferences&quot;:false,&quot;hasManualEdits&quot;:false,&quot;citationType&quot;:&quot;inline&quot;}"/>
                                 <w:id w:val="1696348884"/>
                               </w:sdtPr>
-                              <w:sdtEndPr/>
                               <w:sdtContent>
                                 <w:r>
                                   <w:rPr>
@@ -14292,7 +14270,6 @@
                                 <w:tag w:val="{&quot;referencesIds&quot;:[&quot;doc:62b8ced18f088257706c6b60&quot;],&quot;referencesOptions&quot;:{&quot;doc:62b8ced18f088257706c6b60&quot;:{&quot;author&quot;:true,&quot;year&quot;:true,&quot;pageReplace&quot;:&quot;&quot;,&quot;prefix&quot;:&quot;&quot;,&quot;suffix&quot;:&quot;&quot;}},&quot;hasBrokenReferences&quot;:false,&quot;hasManualEdits&quot;:false,&quot;citationType&quot;:&quot;inline&quot;}"/>
                                 <w:id w:val="710306100"/>
                               </w:sdtPr>
-                              <w:sdtEndPr/>
                               <w:sdtContent>
                                 <w:r>
                                   <w:rPr>
@@ -14335,7 +14312,6 @@
                                 <w:tag w:val="{&quot;referencesIds&quot;:[&quot;doc:62b8ced18f088257706c6b60&quot;],&quot;referencesOptions&quot;:{&quot;doc:62b8ced18f088257706c6b60&quot;:{&quot;author&quot;:true,&quot;year&quot;:true,&quot;pageReplace&quot;:&quot;&quot;,&quot;prefix&quot;:&quot;&quot;,&quot;suffix&quot;:&quot;&quot;}},&quot;hasBrokenReferences&quot;:false,&quot;hasManualEdits&quot;:false,&quot;citationType&quot;:&quot;inline&quot;}"/>
                                 <w:id w:val="1382130219"/>
                               </w:sdtPr>
-                              <w:sdtEndPr/>
                               <w:sdtContent>
                                 <w:r>
                                   <w:rPr>
@@ -14378,7 +14354,6 @@
                                 <w:tag w:val="{&quot;referencesIds&quot;:[&quot;doc:62b8ced18f088257706c6b60&quot;],&quot;referencesOptions&quot;:{&quot;doc:62b8ced18f088257706c6b60&quot;:{&quot;author&quot;:true,&quot;year&quot;:true,&quot;pageReplace&quot;:&quot;&quot;,&quot;prefix&quot;:&quot;&quot;,&quot;suffix&quot;:&quot;&quot;}},&quot;hasBrokenReferences&quot;:false,&quot;hasManualEdits&quot;:false,&quot;citationType&quot;:&quot;inline&quot;}"/>
                                 <w:id w:val="-1395346208"/>
                               </w:sdtPr>
-                              <w:sdtEndPr/>
                               <w:sdtContent>
                                 <w:r>
                                   <w:rPr>
@@ -14421,7 +14396,6 @@
                                 <w:tag w:val="{&quot;referencesIds&quot;:[&quot;doc:62b8ced18f088257706c6b60&quot;],&quot;referencesOptions&quot;:{&quot;doc:62b8ced18f088257706c6b60&quot;:{&quot;author&quot;:true,&quot;year&quot;:true,&quot;pageReplace&quot;:&quot;&quot;,&quot;prefix&quot;:&quot;&quot;,&quot;suffix&quot;:&quot;&quot;}},&quot;hasBrokenReferences&quot;:false,&quot;hasManualEdits&quot;:false,&quot;citationType&quot;:&quot;inline&quot;}"/>
                                 <w:id w:val="1430157580"/>
                               </w:sdtPr>
-                              <w:sdtEndPr/>
                               <w:sdtContent>
                                 <w:r>
                                   <w:rPr>
@@ -14464,7 +14438,6 @@
                                 <w:tag w:val="{&quot;referencesIds&quot;:[&quot;doc:62b8ced18f088257706c6b60&quot;],&quot;referencesOptions&quot;:{&quot;doc:62b8ced18f088257706c6b60&quot;:{&quot;author&quot;:true,&quot;year&quot;:true,&quot;pageReplace&quot;:&quot;&quot;,&quot;prefix&quot;:&quot;&quot;,&quot;suffix&quot;:&quot;&quot;}},&quot;hasBrokenReferences&quot;:false,&quot;hasManualEdits&quot;:false,&quot;citationType&quot;:&quot;inline&quot;}"/>
                                 <w:id w:val="712693738"/>
                               </w:sdtPr>
-                              <w:sdtEndPr/>
                               <w:sdtContent>
                                 <w:r>
                                   <w:rPr>
@@ -14507,7 +14480,6 @@
                                 <w:tag w:val="{&quot;referencesIds&quot;:[&quot;doc:62b8ced18f088257706c6b60&quot;],&quot;referencesOptions&quot;:{&quot;doc:62b8ced18f088257706c6b60&quot;:{&quot;author&quot;:true,&quot;year&quot;:true,&quot;pageReplace&quot;:&quot;&quot;,&quot;prefix&quot;:&quot;&quot;,&quot;suffix&quot;:&quot;&quot;}},&quot;hasBrokenReferences&quot;:false,&quot;hasManualEdits&quot;:false,&quot;citationType&quot;:&quot;inline&quot;}"/>
                                 <w:id w:val="-1574343443"/>
                               </w:sdtPr>
-                              <w:sdtEndPr/>
                               <w:sdtContent>
                                 <w:r>
                                   <w:rPr>
@@ -14550,7 +14522,6 @@
                                 <w:tag w:val="{&quot;referencesIds&quot;:[&quot;doc:62b8ced18f088257706c6b60&quot;],&quot;referencesOptions&quot;:{&quot;doc:62b8ced18f088257706c6b60&quot;:{&quot;author&quot;:true,&quot;year&quot;:true,&quot;pageReplace&quot;:&quot;&quot;,&quot;prefix&quot;:&quot;&quot;,&quot;suffix&quot;:&quot;&quot;}},&quot;hasBrokenReferences&quot;:false,&quot;hasManualEdits&quot;:false,&quot;citationType&quot;:&quot;inline&quot;}"/>
                                 <w:id w:val="520757873"/>
                               </w:sdtPr>
-                              <w:sdtEndPr/>
                               <w:sdtContent>
                                 <w:r>
                                   <w:rPr>
@@ -14593,7 +14564,6 @@
                                 <w:tag w:val="{&quot;referencesIds&quot;:[&quot;doc:62b8ced18f088257706c6b60&quot;],&quot;referencesOptions&quot;:{&quot;doc:62b8ced18f088257706c6b60&quot;:{&quot;author&quot;:true,&quot;year&quot;:true,&quot;pageReplace&quot;:&quot;&quot;,&quot;prefix&quot;:&quot;&quot;,&quot;suffix&quot;:&quot;&quot;}},&quot;hasBrokenReferences&quot;:false,&quot;hasManualEdits&quot;:false,&quot;citationType&quot;:&quot;inline&quot;}"/>
                                 <w:id w:val="-1635166181"/>
                               </w:sdtPr>
-                              <w:sdtEndPr/>
                               <w:sdtContent>
                                 <w:r>
                                   <w:rPr>
@@ -14636,7 +14606,6 @@
                                 <w:tag w:val="{&quot;referencesIds&quot;:[&quot;doc:62b8ced18f088257706c6b60&quot;],&quot;referencesOptions&quot;:{&quot;doc:62b8ced18f088257706c6b60&quot;:{&quot;author&quot;:true,&quot;year&quot;:true,&quot;pageReplace&quot;:&quot;&quot;,&quot;prefix&quot;:&quot;&quot;,&quot;suffix&quot;:&quot;&quot;}},&quot;hasBrokenReferences&quot;:false,&quot;hasManualEdits&quot;:false,&quot;citationType&quot;:&quot;inline&quot;}"/>
                                 <w:id w:val="1279996277"/>
                               </w:sdtPr>
-                              <w:sdtEndPr/>
                               <w:sdtContent>
                                 <w:r>
                                   <w:rPr>
@@ -14679,7 +14648,6 @@
                                 <w:tag w:val="{&quot;referencesIds&quot;:[&quot;doc:62b8ced18f088257706c6b60&quot;],&quot;referencesOptions&quot;:{&quot;doc:62b8ced18f088257706c6b60&quot;:{&quot;author&quot;:true,&quot;year&quot;:true,&quot;pageReplace&quot;:&quot;&quot;,&quot;prefix&quot;:&quot;&quot;,&quot;suffix&quot;:&quot;&quot;}},&quot;hasBrokenReferences&quot;:false,&quot;hasManualEdits&quot;:false,&quot;citationType&quot;:&quot;inline&quot;}"/>
                                 <w:id w:val="-1368988202"/>
                               </w:sdtPr>
-                              <w:sdtEndPr/>
                               <w:sdtContent>
                                 <w:r>
                                   <w:rPr>
@@ -14722,7 +14690,6 @@
                                 <w:tag w:val="{&quot;referencesIds&quot;:[&quot;doc:62b8ced18f088257706c6b60&quot;],&quot;referencesOptions&quot;:{&quot;doc:62b8ced18f088257706c6b60&quot;:{&quot;author&quot;:true,&quot;year&quot;:true,&quot;pageReplace&quot;:&quot;&quot;,&quot;prefix&quot;:&quot;&quot;,&quot;suffix&quot;:&quot;&quot;}},&quot;hasBrokenReferences&quot;:false,&quot;hasManualEdits&quot;:false,&quot;citationType&quot;:&quot;inline&quot;}"/>
                                 <w:id w:val="-1080059284"/>
                               </w:sdtPr>
-                              <w:sdtEndPr/>
                               <w:sdtContent>
                                 <w:r>
                                   <w:rPr>
@@ -14765,7 +14732,6 @@
                                 <w:tag w:val="{&quot;referencesIds&quot;:[&quot;doc:62b8ced18f088257706c6b60&quot;],&quot;referencesOptions&quot;:{&quot;doc:62b8ced18f088257706c6b60&quot;:{&quot;author&quot;:true,&quot;year&quot;:true,&quot;pageReplace&quot;:&quot;&quot;,&quot;prefix&quot;:&quot;&quot;,&quot;suffix&quot;:&quot;&quot;}},&quot;hasBrokenReferences&quot;:false,&quot;hasManualEdits&quot;:false,&quot;citationType&quot;:&quot;inline&quot;}"/>
                                 <w:id w:val="1862239337"/>
                               </w:sdtPr>
-                              <w:sdtEndPr/>
                               <w:sdtContent>
                                 <w:r>
                                   <w:rPr>
@@ -14808,7 +14774,6 @@
                                 <w:tag w:val="{&quot;referencesIds&quot;:[&quot;doc:62b8ced18f088257706c6b60&quot;],&quot;referencesOptions&quot;:{&quot;doc:62b8ced18f088257706c6b60&quot;:{&quot;author&quot;:true,&quot;year&quot;:true,&quot;pageReplace&quot;:&quot;&quot;,&quot;prefix&quot;:&quot;&quot;,&quot;suffix&quot;:&quot;&quot;}},&quot;hasBrokenReferences&quot;:false,&quot;hasManualEdits&quot;:false,&quot;citationType&quot;:&quot;inline&quot;}"/>
                                 <w:id w:val="-41370159"/>
                               </w:sdtPr>
-                              <w:sdtEndPr/>
                               <w:sdtContent>
                                 <w:r>
                                   <w:rPr>
@@ -14851,7 +14816,6 @@
                                 <w:tag w:val="{&quot;referencesIds&quot;:[&quot;doc:62b8ced18f088257706c6b60&quot;],&quot;referencesOptions&quot;:{&quot;doc:62b8ced18f088257706c6b60&quot;:{&quot;author&quot;:true,&quot;year&quot;:true,&quot;pageReplace&quot;:&quot;&quot;,&quot;prefix&quot;:&quot;&quot;,&quot;suffix&quot;:&quot;&quot;}},&quot;hasBrokenReferences&quot;:false,&quot;hasManualEdits&quot;:false,&quot;citationType&quot;:&quot;inline&quot;}"/>
                                 <w:id w:val="-1029643606"/>
                               </w:sdtPr>
-                              <w:sdtEndPr/>
                               <w:sdtContent>
                                 <w:r>
                                   <w:rPr>
@@ -14894,7 +14858,6 @@
                                 <w:tag w:val="{&quot;referencesIds&quot;:[&quot;doc:62b8ced18f088257706c6b60&quot;],&quot;referencesOptions&quot;:{&quot;doc:62b8ced18f088257706c6b60&quot;:{&quot;author&quot;:true,&quot;year&quot;:true,&quot;pageReplace&quot;:&quot;&quot;,&quot;prefix&quot;:&quot;&quot;,&quot;suffix&quot;:&quot;&quot;}},&quot;hasBrokenReferences&quot;:false,&quot;hasManualEdits&quot;:false,&quot;citationType&quot;:&quot;inline&quot;}"/>
                                 <w:id w:val="222962483"/>
                               </w:sdtPr>
-                              <w:sdtEndPr/>
                               <w:sdtContent>
                                 <w:r>
                                   <w:rPr>
@@ -14937,7 +14900,6 @@
                                 <w:tag w:val="{&quot;referencesIds&quot;:[&quot;doc:62b8ced18f088257706c6b60&quot;],&quot;referencesOptions&quot;:{&quot;doc:62b8ced18f088257706c6b60&quot;:{&quot;author&quot;:true,&quot;year&quot;:true,&quot;pageReplace&quot;:&quot;&quot;,&quot;prefix&quot;:&quot;&quot;,&quot;suffix&quot;:&quot;&quot;}},&quot;hasBrokenReferences&quot;:false,&quot;hasManualEdits&quot;:false,&quot;citationType&quot;:&quot;inline&quot;}"/>
                                 <w:id w:val="-1349255942"/>
                               </w:sdtPr>
-                              <w:sdtEndPr/>
                               <w:sdtContent>
                                 <w:r>
                                   <w:rPr>
@@ -14980,7 +14942,6 @@
                                 <w:tag w:val="{&quot;referencesIds&quot;:[&quot;doc:62b8ced18f088257706c6b60&quot;],&quot;referencesOptions&quot;:{&quot;doc:62b8ced18f088257706c6b60&quot;:{&quot;author&quot;:true,&quot;year&quot;:true,&quot;pageReplace&quot;:&quot;&quot;,&quot;prefix&quot;:&quot;&quot;,&quot;suffix&quot;:&quot;&quot;}},&quot;hasBrokenReferences&quot;:false,&quot;hasManualEdits&quot;:false,&quot;citationType&quot;:&quot;inline&quot;}"/>
                                 <w:id w:val="1595198861"/>
                               </w:sdtPr>
-                              <w:sdtEndPr/>
                               <w:sdtContent>
                                 <w:r>
                                   <w:rPr>
@@ -15023,7 +14984,6 @@
                                 <w:tag w:val="{&quot;referencesIds&quot;:[&quot;doc:62b8ced18f088257706c6b60&quot;],&quot;referencesOptions&quot;:{&quot;doc:62b8ced18f088257706c6b60&quot;:{&quot;author&quot;:true,&quot;year&quot;:true,&quot;pageReplace&quot;:&quot;&quot;,&quot;prefix&quot;:&quot;&quot;,&quot;suffix&quot;:&quot;&quot;}},&quot;hasBrokenReferences&quot;:false,&quot;hasManualEdits&quot;:false,&quot;citationType&quot;:&quot;inline&quot;}"/>
                                 <w:id w:val="165683739"/>
                               </w:sdtPr>
-                              <w:sdtEndPr/>
                               <w:sdtContent>
                                 <w:r>
                                   <w:rPr>
@@ -15066,7 +15026,6 @@
                                 <w:tag w:val="{&quot;referencesIds&quot;:[&quot;doc:62b8ced18f088257706c6b60&quot;],&quot;referencesOptions&quot;:{&quot;doc:62b8ced18f088257706c6b60&quot;:{&quot;author&quot;:true,&quot;year&quot;:true,&quot;pageReplace&quot;:&quot;&quot;,&quot;prefix&quot;:&quot;&quot;,&quot;suffix&quot;:&quot;&quot;}},&quot;hasBrokenReferences&quot;:false,&quot;hasManualEdits&quot;:false,&quot;citationType&quot;:&quot;inline&quot;}"/>
                                 <w:id w:val="-1413075421"/>
                               </w:sdtPr>
-                              <w:sdtEndPr/>
                               <w:sdtContent>
                                 <w:r>
                                   <w:rPr>
@@ -15109,7 +15068,6 @@
                                 <w:tag w:val="{&quot;referencesIds&quot;:[&quot;doc:62b8ced18f088257706c6b60&quot;],&quot;referencesOptions&quot;:{&quot;doc:62b8ced18f088257706c6b60&quot;:{&quot;author&quot;:true,&quot;year&quot;:true,&quot;pageReplace&quot;:&quot;&quot;,&quot;prefix&quot;:&quot;&quot;,&quot;suffix&quot;:&quot;&quot;}},&quot;hasBrokenReferences&quot;:false,&quot;hasManualEdits&quot;:false,&quot;citationType&quot;:&quot;inline&quot;}"/>
                                 <w:id w:val="1155572038"/>
                               </w:sdtPr>
-                              <w:sdtEndPr/>
                               <w:sdtContent>
                                 <w:r>
                                   <w:rPr>
@@ -15152,7 +15110,6 @@
                                 <w:tag w:val="{&quot;referencesIds&quot;:[&quot;doc:62b8ced18f088257706c6b60&quot;],&quot;referencesOptions&quot;:{&quot;doc:62b8ced18f088257706c6b60&quot;:{&quot;author&quot;:true,&quot;year&quot;:true,&quot;pageReplace&quot;:&quot;&quot;,&quot;prefix&quot;:&quot;&quot;,&quot;suffix&quot;:&quot;&quot;}},&quot;hasBrokenReferences&quot;:false,&quot;hasManualEdits&quot;:false,&quot;citationType&quot;:&quot;inline&quot;}"/>
                                 <w:id w:val="1239284273"/>
                               </w:sdtPr>
-                              <w:sdtEndPr/>
                               <w:sdtContent>
                                 <w:r>
                                   <w:rPr>
@@ -15195,7 +15152,6 @@
                                 <w:tag w:val="{&quot;referencesIds&quot;:[&quot;doc:62b8ced18f088257706c6b60&quot;],&quot;referencesOptions&quot;:{&quot;doc:62b8ced18f088257706c6b60&quot;:{&quot;author&quot;:true,&quot;year&quot;:true,&quot;pageReplace&quot;:&quot;&quot;,&quot;prefix&quot;:&quot;&quot;,&quot;suffix&quot;:&quot;&quot;}},&quot;hasBrokenReferences&quot;:false,&quot;hasManualEdits&quot;:false,&quot;citationType&quot;:&quot;inline&quot;}"/>
                                 <w:id w:val="685716709"/>
                               </w:sdtPr>
-                              <w:sdtEndPr/>
                               <w:sdtContent>
                                 <w:r>
                                   <w:rPr>
@@ -15238,7 +15194,6 @@
                                 <w:tag w:val="{&quot;referencesIds&quot;:[&quot;doc:62b8ced18f088257706c6b60&quot;],&quot;referencesOptions&quot;:{&quot;doc:62b8ced18f088257706c6b60&quot;:{&quot;author&quot;:true,&quot;year&quot;:true,&quot;pageReplace&quot;:&quot;&quot;,&quot;prefix&quot;:&quot;&quot;,&quot;suffix&quot;:&quot;&quot;}},&quot;hasBrokenReferences&quot;:false,&quot;hasManualEdits&quot;:false,&quot;citationType&quot;:&quot;inline&quot;}"/>
                                 <w:id w:val="2131738192"/>
                               </w:sdtPr>
-                              <w:sdtEndPr/>
                               <w:sdtContent>
                                 <w:r>
                                   <w:rPr>
@@ -15281,7 +15236,6 @@
                                 <w:tag w:val="{&quot;referencesIds&quot;:[&quot;doc:62b8ced18f088257706c6b60&quot;],&quot;referencesOptions&quot;:{&quot;doc:62b8ced18f088257706c6b60&quot;:{&quot;author&quot;:true,&quot;year&quot;:true,&quot;pageReplace&quot;:&quot;&quot;,&quot;prefix&quot;:&quot;&quot;,&quot;suffix&quot;:&quot;&quot;}},&quot;hasBrokenReferences&quot;:false,&quot;hasManualEdits&quot;:false,&quot;citationType&quot;:&quot;inline&quot;}"/>
                                 <w:id w:val="1918208838"/>
                               </w:sdtPr>
-                              <w:sdtEndPr/>
                               <w:sdtContent>
                                 <w:r>
                                   <w:rPr>
@@ -15324,7 +15278,6 @@
                                 <w:tag w:val="{&quot;referencesIds&quot;:[&quot;doc:62b8ced18f088257706c6b60&quot;],&quot;referencesOptions&quot;:{&quot;doc:62b8ced18f088257706c6b60&quot;:{&quot;author&quot;:true,&quot;year&quot;:true,&quot;pageReplace&quot;:&quot;&quot;,&quot;prefix&quot;:&quot;&quot;,&quot;suffix&quot;:&quot;&quot;}},&quot;hasBrokenReferences&quot;:false,&quot;hasManualEdits&quot;:false,&quot;citationType&quot;:&quot;inline&quot;}"/>
                                 <w:id w:val="1621023675"/>
                               </w:sdtPr>
-                              <w:sdtEndPr/>
                               <w:sdtContent>
                                 <w:r>
                                   <w:rPr>
@@ -15367,7 +15320,6 @@
                                 <w:tag w:val="{&quot;referencesIds&quot;:[&quot;doc:62b8ced18f088257706c6b60&quot;],&quot;referencesOptions&quot;:{&quot;doc:62b8ced18f088257706c6b60&quot;:{&quot;author&quot;:true,&quot;year&quot;:true,&quot;pageReplace&quot;:&quot;&quot;,&quot;prefix&quot;:&quot;&quot;,&quot;suffix&quot;:&quot;&quot;}},&quot;hasBrokenReferences&quot;:false,&quot;hasManualEdits&quot;:false,&quot;citationType&quot;:&quot;inline&quot;}"/>
                                 <w:id w:val="1229650658"/>
                               </w:sdtPr>
-                              <w:sdtEndPr/>
                               <w:sdtContent>
                                 <w:r>
                                   <w:rPr>
@@ -15410,7 +15362,6 @@
                                 <w:tag w:val="{&quot;referencesIds&quot;:[&quot;doc:62b8ced18f088257706c6b60&quot;],&quot;referencesOptions&quot;:{&quot;doc:62b8ced18f088257706c6b60&quot;:{&quot;author&quot;:true,&quot;year&quot;:true,&quot;pageReplace&quot;:&quot;&quot;,&quot;prefix&quot;:&quot;&quot;,&quot;suffix&quot;:&quot;&quot;}},&quot;hasBrokenReferences&quot;:false,&quot;hasManualEdits&quot;:false,&quot;citationType&quot;:&quot;inline&quot;}"/>
                                 <w:id w:val="567460676"/>
                               </w:sdtPr>
-                              <w:sdtEndPr/>
                               <w:sdtContent>
                                 <w:r>
                                   <w:rPr>
@@ -15453,7 +15404,6 @@
                                 <w:tag w:val="{&quot;referencesIds&quot;:[&quot;doc:62b8ced18f088257706c6b60&quot;],&quot;referencesOptions&quot;:{&quot;doc:62b8ced18f088257706c6b60&quot;:{&quot;author&quot;:true,&quot;year&quot;:true,&quot;pageReplace&quot;:&quot;&quot;,&quot;prefix&quot;:&quot;&quot;,&quot;suffix&quot;:&quot;&quot;}},&quot;hasBrokenReferences&quot;:false,&quot;hasManualEdits&quot;:false,&quot;citationType&quot;:&quot;inline&quot;}"/>
                                 <w:id w:val="-1768140962"/>
                               </w:sdtPr>
-                              <w:sdtEndPr/>
                               <w:sdtContent>
                                 <w:r>
                                   <w:rPr>
@@ -15496,7 +15446,6 @@
                                 <w:tag w:val="{&quot;referencesIds&quot;:[&quot;doc:62b8ced18f088257706c6b60&quot;],&quot;referencesOptions&quot;:{&quot;doc:62b8ced18f088257706c6b60&quot;:{&quot;author&quot;:true,&quot;year&quot;:true,&quot;pageReplace&quot;:&quot;&quot;,&quot;prefix&quot;:&quot;&quot;,&quot;suffix&quot;:&quot;&quot;}},&quot;hasBrokenReferences&quot;:false,&quot;hasManualEdits&quot;:false,&quot;citationType&quot;:&quot;inline&quot;}"/>
                                 <w:id w:val="121516741"/>
                               </w:sdtPr>
-                              <w:sdtEndPr/>
                               <w:sdtContent>
                                 <w:r>
                                   <w:rPr>
@@ -15567,7 +15516,6 @@
                           <w:tag w:val="{&quot;referencesIds&quot;:[&quot;doc:62b8ced18f088257706c6b60&quot;],&quot;referencesOptions&quot;:{&quot;doc:62b8ced18f088257706c6b60&quot;:{&quot;author&quot;:true,&quot;year&quot;:true,&quot;pageReplace&quot;:&quot;&quot;,&quot;prefix&quot;:&quot;&quot;,&quot;suffix&quot;:&quot;&quot;}},&quot;hasBrokenReferences&quot;:false,&quot;hasManualEdits&quot;:false,&quot;citationType&quot;:&quot;inline&quot;}"/>
                           <w:id w:val="-544366167"/>
                         </w:sdtPr>
-                        <w:sdtEndPr/>
                         <w:sdtContent>
                           <w:r>
                             <w:rPr>
@@ -15611,7 +15559,6 @@
                           <w:tag w:val="{&quot;referencesIds&quot;:[&quot;doc:62b8ced18f088257706c6b60&quot;],&quot;referencesOptions&quot;:{&quot;doc:62b8ced18f088257706c6b60&quot;:{&quot;author&quot;:true,&quot;year&quot;:true,&quot;pageReplace&quot;:&quot;&quot;,&quot;prefix&quot;:&quot;&quot;,&quot;suffix&quot;:&quot;&quot;}},&quot;hasBrokenReferences&quot;:false,&quot;hasManualEdits&quot;:false,&quot;citationType&quot;:&quot;inline&quot;}"/>
                           <w:id w:val="964932906"/>
                         </w:sdtPr>
-                        <w:sdtEndPr/>
                         <w:sdtContent>
                           <w:r>
                             <w:rPr>
@@ -15654,7 +15601,6 @@
                           <w:tag w:val="{&quot;referencesIds&quot;:[&quot;doc:62b8ced18f088257706c6b60&quot;],&quot;referencesOptions&quot;:{&quot;doc:62b8ced18f088257706c6b60&quot;:{&quot;author&quot;:true,&quot;year&quot;:true,&quot;pageReplace&quot;:&quot;&quot;,&quot;prefix&quot;:&quot;&quot;,&quot;suffix&quot;:&quot;&quot;}},&quot;hasBrokenReferences&quot;:false,&quot;hasManualEdits&quot;:false,&quot;citationType&quot;:&quot;inline&quot;}"/>
                           <w:id w:val="1696348884"/>
                         </w:sdtPr>
-                        <w:sdtEndPr/>
                         <w:sdtContent>
                           <w:r>
                             <w:rPr>
@@ -15697,7 +15643,6 @@
                           <w:tag w:val="{&quot;referencesIds&quot;:[&quot;doc:62b8ced18f088257706c6b60&quot;],&quot;referencesOptions&quot;:{&quot;doc:62b8ced18f088257706c6b60&quot;:{&quot;author&quot;:true,&quot;year&quot;:true,&quot;pageReplace&quot;:&quot;&quot;,&quot;prefix&quot;:&quot;&quot;,&quot;suffix&quot;:&quot;&quot;}},&quot;hasBrokenReferences&quot;:false,&quot;hasManualEdits&quot;:false,&quot;citationType&quot;:&quot;inline&quot;}"/>
                           <w:id w:val="710306100"/>
                         </w:sdtPr>
-                        <w:sdtEndPr/>
                         <w:sdtContent>
                           <w:r>
                             <w:rPr>
@@ -15740,7 +15685,6 @@
                           <w:tag w:val="{&quot;referencesIds&quot;:[&quot;doc:62b8ced18f088257706c6b60&quot;],&quot;referencesOptions&quot;:{&quot;doc:62b8ced18f088257706c6b60&quot;:{&quot;author&quot;:true,&quot;year&quot;:true,&quot;pageReplace&quot;:&quot;&quot;,&quot;prefix&quot;:&quot;&quot;,&quot;suffix&quot;:&quot;&quot;}},&quot;hasBrokenReferences&quot;:false,&quot;hasManualEdits&quot;:false,&quot;citationType&quot;:&quot;inline&quot;}"/>
                           <w:id w:val="1382130219"/>
                         </w:sdtPr>
-                        <w:sdtEndPr/>
                         <w:sdtContent>
                           <w:r>
                             <w:rPr>
@@ -15783,7 +15727,6 @@
                           <w:tag w:val="{&quot;referencesIds&quot;:[&quot;doc:62b8ced18f088257706c6b60&quot;],&quot;referencesOptions&quot;:{&quot;doc:62b8ced18f088257706c6b60&quot;:{&quot;author&quot;:true,&quot;year&quot;:true,&quot;pageReplace&quot;:&quot;&quot;,&quot;prefix&quot;:&quot;&quot;,&quot;suffix&quot;:&quot;&quot;}},&quot;hasBrokenReferences&quot;:false,&quot;hasManualEdits&quot;:false,&quot;citationType&quot;:&quot;inline&quot;}"/>
                           <w:id w:val="-1395346208"/>
                         </w:sdtPr>
-                        <w:sdtEndPr/>
                         <w:sdtContent>
                           <w:r>
                             <w:rPr>
@@ -15826,7 +15769,6 @@
                           <w:tag w:val="{&quot;referencesIds&quot;:[&quot;doc:62b8ced18f088257706c6b60&quot;],&quot;referencesOptions&quot;:{&quot;doc:62b8ced18f088257706c6b60&quot;:{&quot;author&quot;:true,&quot;year&quot;:true,&quot;pageReplace&quot;:&quot;&quot;,&quot;prefix&quot;:&quot;&quot;,&quot;suffix&quot;:&quot;&quot;}},&quot;hasBrokenReferences&quot;:false,&quot;hasManualEdits&quot;:false,&quot;citationType&quot;:&quot;inline&quot;}"/>
                           <w:id w:val="1430157580"/>
                         </w:sdtPr>
-                        <w:sdtEndPr/>
                         <w:sdtContent>
                           <w:r>
                             <w:rPr>
@@ -15869,7 +15811,6 @@
                           <w:tag w:val="{&quot;referencesIds&quot;:[&quot;doc:62b8ced18f088257706c6b60&quot;],&quot;referencesOptions&quot;:{&quot;doc:62b8ced18f088257706c6b60&quot;:{&quot;author&quot;:true,&quot;year&quot;:true,&quot;pageReplace&quot;:&quot;&quot;,&quot;prefix&quot;:&quot;&quot;,&quot;suffix&quot;:&quot;&quot;}},&quot;hasBrokenReferences&quot;:false,&quot;hasManualEdits&quot;:false,&quot;citationType&quot;:&quot;inline&quot;}"/>
                           <w:id w:val="712693738"/>
                         </w:sdtPr>
-                        <w:sdtEndPr/>
                         <w:sdtContent>
                           <w:r>
                             <w:rPr>
@@ -15912,7 +15853,6 @@
                           <w:tag w:val="{&quot;referencesIds&quot;:[&quot;doc:62b8ced18f088257706c6b60&quot;],&quot;referencesOptions&quot;:{&quot;doc:62b8ced18f088257706c6b60&quot;:{&quot;author&quot;:true,&quot;year&quot;:true,&quot;pageReplace&quot;:&quot;&quot;,&quot;prefix&quot;:&quot;&quot;,&quot;suffix&quot;:&quot;&quot;}},&quot;hasBrokenReferences&quot;:false,&quot;hasManualEdits&quot;:false,&quot;citationType&quot;:&quot;inline&quot;}"/>
                           <w:id w:val="-1574343443"/>
                         </w:sdtPr>
-                        <w:sdtEndPr/>
                         <w:sdtContent>
                           <w:r>
                             <w:rPr>
@@ -15955,7 +15895,6 @@
                           <w:tag w:val="{&quot;referencesIds&quot;:[&quot;doc:62b8ced18f088257706c6b60&quot;],&quot;referencesOptions&quot;:{&quot;doc:62b8ced18f088257706c6b60&quot;:{&quot;author&quot;:true,&quot;year&quot;:true,&quot;pageReplace&quot;:&quot;&quot;,&quot;prefix&quot;:&quot;&quot;,&quot;suffix&quot;:&quot;&quot;}},&quot;hasBrokenReferences&quot;:false,&quot;hasManualEdits&quot;:false,&quot;citationType&quot;:&quot;inline&quot;}"/>
                           <w:id w:val="520757873"/>
                         </w:sdtPr>
-                        <w:sdtEndPr/>
                         <w:sdtContent>
                           <w:r>
                             <w:rPr>
@@ -15998,7 +15937,6 @@
                           <w:tag w:val="{&quot;referencesIds&quot;:[&quot;doc:62b8ced18f088257706c6b60&quot;],&quot;referencesOptions&quot;:{&quot;doc:62b8ced18f088257706c6b60&quot;:{&quot;author&quot;:true,&quot;year&quot;:true,&quot;pageReplace&quot;:&quot;&quot;,&quot;prefix&quot;:&quot;&quot;,&quot;suffix&quot;:&quot;&quot;}},&quot;hasBrokenReferences&quot;:false,&quot;hasManualEdits&quot;:false,&quot;citationType&quot;:&quot;inline&quot;}"/>
                           <w:id w:val="-1635166181"/>
                         </w:sdtPr>
-                        <w:sdtEndPr/>
                         <w:sdtContent>
                           <w:r>
                             <w:rPr>
@@ -16041,7 +15979,6 @@
                           <w:tag w:val="{&quot;referencesIds&quot;:[&quot;doc:62b8ced18f088257706c6b60&quot;],&quot;referencesOptions&quot;:{&quot;doc:62b8ced18f088257706c6b60&quot;:{&quot;author&quot;:true,&quot;year&quot;:true,&quot;pageReplace&quot;:&quot;&quot;,&quot;prefix&quot;:&quot;&quot;,&quot;suffix&quot;:&quot;&quot;}},&quot;hasBrokenReferences&quot;:false,&quot;hasManualEdits&quot;:false,&quot;citationType&quot;:&quot;inline&quot;}"/>
                           <w:id w:val="1279996277"/>
                         </w:sdtPr>
-                        <w:sdtEndPr/>
                         <w:sdtContent>
                           <w:r>
                             <w:rPr>
@@ -16084,7 +16021,6 @@
                           <w:tag w:val="{&quot;referencesIds&quot;:[&quot;doc:62b8ced18f088257706c6b60&quot;],&quot;referencesOptions&quot;:{&quot;doc:62b8ced18f088257706c6b60&quot;:{&quot;author&quot;:true,&quot;year&quot;:true,&quot;pageReplace&quot;:&quot;&quot;,&quot;prefix&quot;:&quot;&quot;,&quot;suffix&quot;:&quot;&quot;}},&quot;hasBrokenReferences&quot;:false,&quot;hasManualEdits&quot;:false,&quot;citationType&quot;:&quot;inline&quot;}"/>
                           <w:id w:val="-1368988202"/>
                         </w:sdtPr>
-                        <w:sdtEndPr/>
                         <w:sdtContent>
                           <w:r>
                             <w:rPr>
@@ -16127,7 +16063,6 @@
                           <w:tag w:val="{&quot;referencesIds&quot;:[&quot;doc:62b8ced18f088257706c6b60&quot;],&quot;referencesOptions&quot;:{&quot;doc:62b8ced18f088257706c6b60&quot;:{&quot;author&quot;:true,&quot;year&quot;:true,&quot;pageReplace&quot;:&quot;&quot;,&quot;prefix&quot;:&quot;&quot;,&quot;suffix&quot;:&quot;&quot;}},&quot;hasBrokenReferences&quot;:false,&quot;hasManualEdits&quot;:false,&quot;citationType&quot;:&quot;inline&quot;}"/>
                           <w:id w:val="-1080059284"/>
                         </w:sdtPr>
-                        <w:sdtEndPr/>
                         <w:sdtContent>
                           <w:r>
                             <w:rPr>
@@ -16170,7 +16105,6 @@
                           <w:tag w:val="{&quot;referencesIds&quot;:[&quot;doc:62b8ced18f088257706c6b60&quot;],&quot;referencesOptions&quot;:{&quot;doc:62b8ced18f088257706c6b60&quot;:{&quot;author&quot;:true,&quot;year&quot;:true,&quot;pageReplace&quot;:&quot;&quot;,&quot;prefix&quot;:&quot;&quot;,&quot;suffix&quot;:&quot;&quot;}},&quot;hasBrokenReferences&quot;:false,&quot;hasManualEdits&quot;:false,&quot;citationType&quot;:&quot;inline&quot;}"/>
                           <w:id w:val="1862239337"/>
                         </w:sdtPr>
-                        <w:sdtEndPr/>
                         <w:sdtContent>
                           <w:r>
                             <w:rPr>
@@ -16213,7 +16147,6 @@
                           <w:tag w:val="{&quot;referencesIds&quot;:[&quot;doc:62b8ced18f088257706c6b60&quot;],&quot;referencesOptions&quot;:{&quot;doc:62b8ced18f088257706c6b60&quot;:{&quot;author&quot;:true,&quot;year&quot;:true,&quot;pageReplace&quot;:&quot;&quot;,&quot;prefix&quot;:&quot;&quot;,&quot;suffix&quot;:&quot;&quot;}},&quot;hasBrokenReferences&quot;:false,&quot;hasManualEdits&quot;:false,&quot;citationType&quot;:&quot;inline&quot;}"/>
                           <w:id w:val="-41370159"/>
                         </w:sdtPr>
-                        <w:sdtEndPr/>
                         <w:sdtContent>
                           <w:r>
                             <w:rPr>
@@ -16256,7 +16189,6 @@
                           <w:tag w:val="{&quot;referencesIds&quot;:[&quot;doc:62b8ced18f088257706c6b60&quot;],&quot;referencesOptions&quot;:{&quot;doc:62b8ced18f088257706c6b60&quot;:{&quot;author&quot;:true,&quot;year&quot;:true,&quot;pageReplace&quot;:&quot;&quot;,&quot;prefix&quot;:&quot;&quot;,&quot;suffix&quot;:&quot;&quot;}},&quot;hasBrokenReferences&quot;:false,&quot;hasManualEdits&quot;:false,&quot;citationType&quot;:&quot;inline&quot;}"/>
                           <w:id w:val="-1029643606"/>
                         </w:sdtPr>
-                        <w:sdtEndPr/>
                         <w:sdtContent>
                           <w:r>
                             <w:rPr>
@@ -16299,7 +16231,6 @@
                           <w:tag w:val="{&quot;referencesIds&quot;:[&quot;doc:62b8ced18f088257706c6b60&quot;],&quot;referencesOptions&quot;:{&quot;doc:62b8ced18f088257706c6b60&quot;:{&quot;author&quot;:true,&quot;year&quot;:true,&quot;pageReplace&quot;:&quot;&quot;,&quot;prefix&quot;:&quot;&quot;,&quot;suffix&quot;:&quot;&quot;}},&quot;hasBrokenReferences&quot;:false,&quot;hasManualEdits&quot;:false,&quot;citationType&quot;:&quot;inline&quot;}"/>
                           <w:id w:val="222962483"/>
                         </w:sdtPr>
-                        <w:sdtEndPr/>
                         <w:sdtContent>
                           <w:r>
                             <w:rPr>
@@ -16342,7 +16273,6 @@
                           <w:tag w:val="{&quot;referencesIds&quot;:[&quot;doc:62b8ced18f088257706c6b60&quot;],&quot;referencesOptions&quot;:{&quot;doc:62b8ced18f088257706c6b60&quot;:{&quot;author&quot;:true,&quot;year&quot;:true,&quot;pageReplace&quot;:&quot;&quot;,&quot;prefix&quot;:&quot;&quot;,&quot;suffix&quot;:&quot;&quot;}},&quot;hasBrokenReferences&quot;:false,&quot;hasManualEdits&quot;:false,&quot;citationType&quot;:&quot;inline&quot;}"/>
                           <w:id w:val="-1349255942"/>
                         </w:sdtPr>
-                        <w:sdtEndPr/>
                         <w:sdtContent>
                           <w:r>
                             <w:rPr>
@@ -16385,7 +16315,6 @@
                           <w:tag w:val="{&quot;referencesIds&quot;:[&quot;doc:62b8ced18f088257706c6b60&quot;],&quot;referencesOptions&quot;:{&quot;doc:62b8ced18f088257706c6b60&quot;:{&quot;author&quot;:true,&quot;year&quot;:true,&quot;pageReplace&quot;:&quot;&quot;,&quot;prefix&quot;:&quot;&quot;,&quot;suffix&quot;:&quot;&quot;}},&quot;hasBrokenReferences&quot;:false,&quot;hasManualEdits&quot;:false,&quot;citationType&quot;:&quot;inline&quot;}"/>
                           <w:id w:val="1595198861"/>
                         </w:sdtPr>
-                        <w:sdtEndPr/>
                         <w:sdtContent>
                           <w:r>
                             <w:rPr>
@@ -16428,7 +16357,6 @@
                           <w:tag w:val="{&quot;referencesIds&quot;:[&quot;doc:62b8ced18f088257706c6b60&quot;],&quot;referencesOptions&quot;:{&quot;doc:62b8ced18f088257706c6b60&quot;:{&quot;author&quot;:true,&quot;year&quot;:true,&quot;pageReplace&quot;:&quot;&quot;,&quot;prefix&quot;:&quot;&quot;,&quot;suffix&quot;:&quot;&quot;}},&quot;hasBrokenReferences&quot;:false,&quot;hasManualEdits&quot;:false,&quot;citationType&quot;:&quot;inline&quot;}"/>
                           <w:id w:val="165683739"/>
                         </w:sdtPr>
-                        <w:sdtEndPr/>
                         <w:sdtContent>
                           <w:r>
                             <w:rPr>
@@ -16471,7 +16399,6 @@
                           <w:tag w:val="{&quot;referencesIds&quot;:[&quot;doc:62b8ced18f088257706c6b60&quot;],&quot;referencesOptions&quot;:{&quot;doc:62b8ced18f088257706c6b60&quot;:{&quot;author&quot;:true,&quot;year&quot;:true,&quot;pageReplace&quot;:&quot;&quot;,&quot;prefix&quot;:&quot;&quot;,&quot;suffix&quot;:&quot;&quot;}},&quot;hasBrokenReferences&quot;:false,&quot;hasManualEdits&quot;:false,&quot;citationType&quot;:&quot;inline&quot;}"/>
                           <w:id w:val="-1413075421"/>
                         </w:sdtPr>
-                        <w:sdtEndPr/>
                         <w:sdtContent>
                           <w:r>
                             <w:rPr>
@@ -16514,7 +16441,6 @@
                           <w:tag w:val="{&quot;referencesIds&quot;:[&quot;doc:62b8ced18f088257706c6b60&quot;],&quot;referencesOptions&quot;:{&quot;doc:62b8ced18f088257706c6b60&quot;:{&quot;author&quot;:true,&quot;year&quot;:true,&quot;pageReplace&quot;:&quot;&quot;,&quot;prefix&quot;:&quot;&quot;,&quot;suffix&quot;:&quot;&quot;}},&quot;hasBrokenReferences&quot;:false,&quot;hasManualEdits&quot;:false,&quot;citationType&quot;:&quot;inline&quot;}"/>
                           <w:id w:val="1155572038"/>
                         </w:sdtPr>
-                        <w:sdtEndPr/>
                         <w:sdtContent>
                           <w:r>
                             <w:rPr>
@@ -16557,7 +16483,6 @@
                           <w:tag w:val="{&quot;referencesIds&quot;:[&quot;doc:62b8ced18f088257706c6b60&quot;],&quot;referencesOptions&quot;:{&quot;doc:62b8ced18f088257706c6b60&quot;:{&quot;author&quot;:true,&quot;year&quot;:true,&quot;pageReplace&quot;:&quot;&quot;,&quot;prefix&quot;:&quot;&quot;,&quot;suffix&quot;:&quot;&quot;}},&quot;hasBrokenReferences&quot;:false,&quot;hasManualEdits&quot;:false,&quot;citationType&quot;:&quot;inline&quot;}"/>
                           <w:id w:val="1239284273"/>
                         </w:sdtPr>
-                        <w:sdtEndPr/>
                         <w:sdtContent>
                           <w:r>
                             <w:rPr>
@@ -16600,7 +16525,6 @@
                           <w:tag w:val="{&quot;referencesIds&quot;:[&quot;doc:62b8ced18f088257706c6b60&quot;],&quot;referencesOptions&quot;:{&quot;doc:62b8ced18f088257706c6b60&quot;:{&quot;author&quot;:true,&quot;year&quot;:true,&quot;pageReplace&quot;:&quot;&quot;,&quot;prefix&quot;:&quot;&quot;,&quot;suffix&quot;:&quot;&quot;}},&quot;hasBrokenReferences&quot;:false,&quot;hasManualEdits&quot;:false,&quot;citationType&quot;:&quot;inline&quot;}"/>
                           <w:id w:val="685716709"/>
                         </w:sdtPr>
-                        <w:sdtEndPr/>
                         <w:sdtContent>
                           <w:r>
                             <w:rPr>
@@ -16643,7 +16567,6 @@
                           <w:tag w:val="{&quot;referencesIds&quot;:[&quot;doc:62b8ced18f088257706c6b60&quot;],&quot;referencesOptions&quot;:{&quot;doc:62b8ced18f088257706c6b60&quot;:{&quot;author&quot;:true,&quot;year&quot;:true,&quot;pageReplace&quot;:&quot;&quot;,&quot;prefix&quot;:&quot;&quot;,&quot;suffix&quot;:&quot;&quot;}},&quot;hasBrokenReferences&quot;:false,&quot;hasManualEdits&quot;:false,&quot;citationType&quot;:&quot;inline&quot;}"/>
                           <w:id w:val="2131738192"/>
                         </w:sdtPr>
-                        <w:sdtEndPr/>
                         <w:sdtContent>
                           <w:r>
                             <w:rPr>
@@ -16686,7 +16609,6 @@
                           <w:tag w:val="{&quot;referencesIds&quot;:[&quot;doc:62b8ced18f088257706c6b60&quot;],&quot;referencesOptions&quot;:{&quot;doc:62b8ced18f088257706c6b60&quot;:{&quot;author&quot;:true,&quot;year&quot;:true,&quot;pageReplace&quot;:&quot;&quot;,&quot;prefix&quot;:&quot;&quot;,&quot;suffix&quot;:&quot;&quot;}},&quot;hasBrokenReferences&quot;:false,&quot;hasManualEdits&quot;:false,&quot;citationType&quot;:&quot;inline&quot;}"/>
                           <w:id w:val="1918208838"/>
                         </w:sdtPr>
-                        <w:sdtEndPr/>
                         <w:sdtContent>
                           <w:r>
                             <w:rPr>
@@ -16729,7 +16651,6 @@
                           <w:tag w:val="{&quot;referencesIds&quot;:[&quot;doc:62b8ced18f088257706c6b60&quot;],&quot;referencesOptions&quot;:{&quot;doc:62b8ced18f088257706c6b60&quot;:{&quot;author&quot;:true,&quot;year&quot;:true,&quot;pageReplace&quot;:&quot;&quot;,&quot;prefix&quot;:&quot;&quot;,&quot;suffix&quot;:&quot;&quot;}},&quot;hasBrokenReferences&quot;:false,&quot;hasManualEdits&quot;:false,&quot;citationType&quot;:&quot;inline&quot;}"/>
                           <w:id w:val="1621023675"/>
                         </w:sdtPr>
-                        <w:sdtEndPr/>
                         <w:sdtContent>
                           <w:r>
                             <w:rPr>
@@ -16772,7 +16693,6 @@
                           <w:tag w:val="{&quot;referencesIds&quot;:[&quot;doc:62b8ced18f088257706c6b60&quot;],&quot;referencesOptions&quot;:{&quot;doc:62b8ced18f088257706c6b60&quot;:{&quot;author&quot;:true,&quot;year&quot;:true,&quot;pageReplace&quot;:&quot;&quot;,&quot;prefix&quot;:&quot;&quot;,&quot;suffix&quot;:&quot;&quot;}},&quot;hasBrokenReferences&quot;:false,&quot;hasManualEdits&quot;:false,&quot;citationType&quot;:&quot;inline&quot;}"/>
                           <w:id w:val="1229650658"/>
                         </w:sdtPr>
-                        <w:sdtEndPr/>
                         <w:sdtContent>
                           <w:r>
                             <w:rPr>
@@ -16815,7 +16735,6 @@
                           <w:tag w:val="{&quot;referencesIds&quot;:[&quot;doc:62b8ced18f088257706c6b60&quot;],&quot;referencesOptions&quot;:{&quot;doc:62b8ced18f088257706c6b60&quot;:{&quot;author&quot;:true,&quot;year&quot;:true,&quot;pageReplace&quot;:&quot;&quot;,&quot;prefix&quot;:&quot;&quot;,&quot;suffix&quot;:&quot;&quot;}},&quot;hasBrokenReferences&quot;:false,&quot;hasManualEdits&quot;:false,&quot;citationType&quot;:&quot;inline&quot;}"/>
                           <w:id w:val="567460676"/>
                         </w:sdtPr>
-                        <w:sdtEndPr/>
                         <w:sdtContent>
                           <w:r>
                             <w:rPr>
@@ -16858,7 +16777,6 @@
                           <w:tag w:val="{&quot;referencesIds&quot;:[&quot;doc:62b8ced18f088257706c6b60&quot;],&quot;referencesOptions&quot;:{&quot;doc:62b8ced18f088257706c6b60&quot;:{&quot;author&quot;:true,&quot;year&quot;:true,&quot;pageReplace&quot;:&quot;&quot;,&quot;prefix&quot;:&quot;&quot;,&quot;suffix&quot;:&quot;&quot;}},&quot;hasBrokenReferences&quot;:false,&quot;hasManualEdits&quot;:false,&quot;citationType&quot;:&quot;inline&quot;}"/>
                           <w:id w:val="-1768140962"/>
                         </w:sdtPr>
-                        <w:sdtEndPr/>
                         <w:sdtContent>
                           <w:r>
                             <w:rPr>
@@ -16901,7 +16819,6 @@
                           <w:tag w:val="{&quot;referencesIds&quot;:[&quot;doc:62b8ced18f088257706c6b60&quot;],&quot;referencesOptions&quot;:{&quot;doc:62b8ced18f088257706c6b60&quot;:{&quot;author&quot;:true,&quot;year&quot;:true,&quot;pageReplace&quot;:&quot;&quot;,&quot;prefix&quot;:&quot;&quot;,&quot;suffix&quot;:&quot;&quot;}},&quot;hasBrokenReferences&quot;:false,&quot;hasManualEdits&quot;:false,&quot;citationType&quot;:&quot;inline&quot;}"/>
                           <w:id w:val="121516741"/>
                         </w:sdtPr>
-                        <w:sdtEndPr/>
                         <w:sdtContent>
                           <w:r>
                             <w:rPr>
@@ -17609,23 +17526,7 @@
             <w:i/>
             <w:iCs/>
           </w:rPr>
-          <w:t>A</w:t>
-        </w:r>
-        <w:r>
-          <w:rPr>
-            <w:rStyle w:val="Hipervnculo"/>
-            <w:i/>
-            <w:iCs/>
-          </w:rPr>
-          <w:t>n</w:t>
-        </w:r>
-        <w:r>
-          <w:rPr>
-            <w:rStyle w:val="Hipervnculo"/>
-            <w:i/>
-            <w:iCs/>
-          </w:rPr>
-          <w:t>exo I</w:t>
+          <w:t>Anexo I</w:t>
         </w:r>
       </w:hyperlink>
       <w:r>
@@ -21453,6 +21354,9 @@
       </w:pPr>
       <w:bookmarkStart w:id="141" w:name="_Toc137745172"/>
       <w:r>
+        <w:rPr>
+          <w:noProof/>
+        </w:rPr>
         <w:drawing>
           <wp:anchor distT="0" distB="0" distL="114300" distR="114300" simplePos="0" relativeHeight="251705344" behindDoc="1" locked="0" layoutInCell="1" allowOverlap="1" wp14:anchorId="61B6E68F" wp14:editId="507A8C77">
             <wp:simplePos x="0" y="0"/>
@@ -22690,10 +22594,7 @@
         <w:t>.</w:t>
       </w:r>
       <w:r>
-        <w:t xml:space="preserve"> </w:t>
-      </w:r>
-      <w:r>
-        <w:t xml:space="preserve">La URI definida es: </w:t>
+        <w:t xml:space="preserve"> La URI definida es: </w:t>
       </w:r>
       <w:r>
         <w:rPr>
@@ -22792,10 +22693,7 @@
         <w:t>.</w:t>
       </w:r>
       <w:r>
-        <w:t xml:space="preserve"> </w:t>
-      </w:r>
-      <w:r>
-        <w:t xml:space="preserve">La URI definida es: </w:t>
+        <w:t xml:space="preserve"> La URI definida es: </w:t>
       </w:r>
       <w:r>
         <w:t xml:space="preserve"> </w:t>
@@ -22900,10 +22798,7 @@
         <w:t xml:space="preserve">. </w:t>
       </w:r>
       <w:r>
-        <w:t xml:space="preserve">La URI definida es: </w:t>
-      </w:r>
-      <w:r>
-        <w:t xml:space="preserve"> </w:t>
+        <w:t xml:space="preserve">La URI definida es:  </w:t>
       </w:r>
       <w:r>
         <w:rPr>
@@ -23060,10 +22955,7 @@
         <w:t xml:space="preserve">. </w:t>
       </w:r>
       <w:r>
-        <w:t xml:space="preserve">La URI definida es: </w:t>
-      </w:r>
-      <w:r>
-        <w:t xml:space="preserve"> </w:t>
+        <w:t xml:space="preserve">La URI definida es:  </w:t>
       </w:r>
       <w:r>
         <w:rPr>
@@ -23209,10 +23101,7 @@
         <w:t xml:space="preserve"> </w:t>
       </w:r>
       <w:r>
-        <w:t>La URI definida es:</w:t>
-      </w:r>
-      <w:r>
-        <w:t xml:space="preserve"> </w:t>
+        <w:t xml:space="preserve">La URI definida es: </w:t>
       </w:r>
       <w:r>
         <w:rPr>
@@ -23675,14 +23564,75 @@
     <w:p>
       <w:pPr>
         <w:rPr>
+          <w:sz w:val="32"/>
+          <w:szCs w:val="28"/>
           <w:highlight w:val="yellow"/>
         </w:rPr>
       </w:pPr>
       <w:r>
+        <w:lastRenderedPageBreak/>
+        <w:drawing>
+          <wp:anchor distT="0" distB="0" distL="114300" distR="114300" simplePos="0" relativeHeight="251706368" behindDoc="1" locked="0" layoutInCell="1" allowOverlap="1" wp14:anchorId="2959FAF8" wp14:editId="5724EC2D">
+            <wp:simplePos x="0" y="0"/>
+            <wp:positionH relativeFrom="margin">
+              <wp:align>left</wp:align>
+            </wp:positionH>
+            <wp:positionV relativeFrom="paragraph">
+              <wp:posOffset>501742</wp:posOffset>
+            </wp:positionV>
+            <wp:extent cx="5517030" cy="2932770"/>
+            <wp:effectExtent l="0" t="0" r="7620" b="1270"/>
+            <wp:wrapTight wrapText="bothSides">
+              <wp:wrapPolygon edited="0">
+                <wp:start x="0" y="0"/>
+                <wp:lineTo x="0" y="21469"/>
+                <wp:lineTo x="21555" y="21469"/>
+                <wp:lineTo x="21555" y="0"/>
+                <wp:lineTo x="0" y="0"/>
+              </wp:wrapPolygon>
+            </wp:wrapTight>
+            <wp:docPr id="750770854" name="Imagen 1" descr="Diagrama&#10;&#10;Descripción generada automáticamente"/>
+            <wp:cNvGraphicFramePr>
+              <a:graphicFrameLocks xmlns:a="http://schemas.openxmlformats.org/drawingml/2006/main" noChangeAspect="1"/>
+            </wp:cNvGraphicFramePr>
+            <a:graphic xmlns:a="http://schemas.openxmlformats.org/drawingml/2006/main">
+              <a:graphicData uri="http://schemas.openxmlformats.org/drawingml/2006/picture">
+                <pic:pic xmlns:pic="http://schemas.openxmlformats.org/drawingml/2006/picture">
+                  <pic:nvPicPr>
+                    <pic:cNvPr id="750770854" name="Imagen 1" descr="Diagrama&#10;&#10;Descripción generada automáticamente"/>
+                    <pic:cNvPicPr/>
+                  </pic:nvPicPr>
+                  <pic:blipFill>
+                    <a:blip r:embed="rId44">
+                      <a:extLst>
+                        <a:ext uri="{28A0092B-C50C-407E-A947-70E740481C1C}">
+                          <a14:useLocalDpi xmlns:a14="http://schemas.microsoft.com/office/drawing/2010/main" val="0"/>
+                        </a:ext>
+                      </a:extLst>
+                    </a:blip>
+                    <a:stretch>
+                      <a:fillRect/>
+                    </a:stretch>
+                  </pic:blipFill>
+                  <pic:spPr>
+                    <a:xfrm>
+                      <a:off x="0" y="0"/>
+                      <a:ext cx="5517030" cy="2932770"/>
+                    </a:xfrm>
+                    <a:prstGeom prst="rect">
+                      <a:avLst/>
+                    </a:prstGeom>
+                  </pic:spPr>
+                </pic:pic>
+              </a:graphicData>
+            </a:graphic>
+          </wp:anchor>
+        </w:drawing>
+      </w:r>
+      <w:r>
         <w:rPr>
           <w:highlight w:val="yellow"/>
         </w:rPr>
-        <w:lastRenderedPageBreak/>
         <w:t xml:space="preserve">E/R </w:t>
       </w:r>
       <w:r>
@@ -23695,391 +23645,447 @@
         <w:rPr>
           <w:highlight w:val="yellow"/>
         </w:rPr>
-        <w:t xml:space="preserve"> Recordar </w:t>
-      </w:r>
-      <w:commentRangeStart w:id="166"/>
+        <w:t xml:space="preserve"> Recorda</w:t>
+      </w:r>
       <w:r>
         <w:rPr>
           <w:highlight w:val="yellow"/>
         </w:rPr>
-        <w:t>subrayar los IDs como PK</w:t>
-      </w:r>
-      <w:commentRangeEnd w:id="166"/>
-      <w:r>
-        <w:rPr>
-          <w:rStyle w:val="Refdecomentario"/>
-          <w:highlight w:val="yellow"/>
-        </w:rPr>
-        <w:commentReference w:id="166"/>
+        <w:t>r título y pie de foto</w:t>
       </w:r>
     </w:p>
     <w:p>
-      <w:pPr>
-        <w:ind w:left="576"/>
-        <w:rPr>
-          <w:sz w:val="260"/>
-          <w:szCs w:val="240"/>
-        </w:rPr>
-      </w:pPr>
-      <w:r>
-        <w:rPr>
-          <w:sz w:val="260"/>
-          <w:szCs w:val="240"/>
+      <w:r>
+        <w:rPr>
+          <w:sz w:val="32"/>
+          <w:szCs w:val="28"/>
+        </w:rPr>
+        <w:tab/>
+      </w:r>
+      <w:commentRangeStart w:id="166"/>
+      <w:r>
+        <w:rPr>
           <w:highlight w:val="yellow"/>
         </w:rPr>
-        <w:t>E/R</w:t>
-      </w:r>
-      <w:r>
-        <w:rPr>
-          <w:sz w:val="40"/>
-          <w:szCs w:val="36"/>
-        </w:rPr>
-        <w:t>+titulo</w:t>
+        <w:t>Del diagra</w:t>
+      </w:r>
+      <w:r>
+        <w:rPr>
+          <w:highlight w:val="yellow"/>
+        </w:rPr>
+        <w:t xml:space="preserve">ma anterior, cabe destacar </w:t>
+      </w:r>
+      <w:commentRangeEnd w:id="166"/>
+      <w:r>
+        <w:rPr>
+          <w:rStyle w:val="Refdecomentario"/>
+        </w:rPr>
+        <w:commentReference w:id="166"/>
+      </w:r>
+      <w:r>
+        <w:rPr>
+          <w:highlight w:val="yellow"/>
+        </w:rPr>
+        <w:t>que hay dos herencias: por un lado</w:t>
+      </w:r>
+      <w:r>
+        <w:rPr>
+          <w:highlight w:val="yellow"/>
+        </w:rPr>
+        <w:t>,</w:t>
+      </w:r>
+      <w:r>
+        <w:rPr>
+          <w:highlight w:val="yellow"/>
+        </w:rPr>
+        <w:t xml:space="preserve"> la compuesta por las entidades </w:t>
+      </w:r>
+      <w:r>
+        <w:rPr>
+          <w:i/>
+          <w:iCs/>
+          <w:highlight w:val="yellow"/>
+        </w:rPr>
+        <w:t>ElementoReservable</w:t>
+      </w:r>
+      <w:r>
+        <w:rPr>
+          <w:highlight w:val="yellow"/>
+        </w:rPr>
+        <w:t xml:space="preserve"> (padre) y </w:t>
+      </w:r>
+      <w:r>
+        <w:rPr>
+          <w:highlight w:val="yellow"/>
+        </w:rPr>
+        <w:t xml:space="preserve">sus hijas </w:t>
+      </w:r>
+      <w:r>
+        <w:rPr>
+          <w:highlight w:val="yellow"/>
+        </w:rPr>
+        <w:t>S</w:t>
+      </w:r>
+      <w:r>
+        <w:rPr>
+          <w:i/>
+          <w:iCs/>
+          <w:highlight w:val="yellow"/>
+        </w:rPr>
+        <w:t>ala</w:t>
+      </w:r>
+      <w:r>
+        <w:rPr>
+          <w:highlight w:val="yellow"/>
+        </w:rPr>
+        <w:t xml:space="preserve"> y </w:t>
+      </w:r>
+      <w:r>
+        <w:rPr>
+          <w:i/>
+          <w:iCs/>
+          <w:highlight w:val="yellow"/>
+        </w:rPr>
+        <w:t>P</w:t>
+      </w:r>
+      <w:r>
+        <w:rPr>
+          <w:i/>
+          <w:iCs/>
+          <w:highlight w:val="yellow"/>
+        </w:rPr>
+        <w:t>uest</w:t>
+      </w:r>
+      <w:r>
+        <w:rPr>
+          <w:i/>
+          <w:iCs/>
+          <w:highlight w:val="yellow"/>
+        </w:rPr>
+        <w:t>o</w:t>
+      </w:r>
+      <w:r>
+        <w:rPr>
+          <w:highlight w:val="yellow"/>
+        </w:rPr>
+        <w:t xml:space="preserve">; por otro </w:t>
+      </w:r>
+      <w:r>
+        <w:rPr>
+          <w:highlight w:val="yellow"/>
+        </w:rPr>
+        <w:t xml:space="preserve">lado, la compuesta por </w:t>
+      </w:r>
+      <w:r>
+        <w:rPr>
+          <w:i/>
+          <w:iCs/>
+          <w:highlight w:val="yellow"/>
+        </w:rPr>
+        <w:t>Recurso</w:t>
+      </w:r>
+      <w:r>
+        <w:rPr>
+          <w:i/>
+          <w:iCs/>
+          <w:highlight w:val="yellow"/>
+        </w:rPr>
+        <w:t>Extra</w:t>
+      </w:r>
+      <w:r>
+        <w:rPr>
+          <w:highlight w:val="yellow"/>
+        </w:rPr>
+        <w:t xml:space="preserve"> (padre) y sus hijas </w:t>
+      </w:r>
+      <w:r>
+        <w:rPr>
+          <w:i/>
+          <w:iCs/>
+          <w:highlight w:val="yellow"/>
+        </w:rPr>
+        <w:t>Libro</w:t>
+      </w:r>
+      <w:r>
+        <w:rPr>
+          <w:highlight w:val="yellow"/>
+        </w:rPr>
+        <w:t xml:space="preserve"> y </w:t>
+      </w:r>
+      <w:r>
+        <w:rPr>
+          <w:i/>
+          <w:iCs/>
+          <w:highlight w:val="yellow"/>
+        </w:rPr>
+        <w:t>Ordenador</w:t>
+      </w:r>
+      <w:r>
+        <w:rPr>
+          <w:highlight w:val="yellow"/>
+        </w:rPr>
+        <w:t xml:space="preserve">. La primera herencia forma parte de una </w:t>
+      </w:r>
+      <w:r>
+        <w:rPr>
+          <w:i/>
+          <w:iCs/>
+          <w:highlight w:val="yellow"/>
+        </w:rPr>
+        <w:t>Reserva</w:t>
+      </w:r>
+      <w:r>
+        <w:rPr>
+          <w:highlight w:val="yellow"/>
+        </w:rPr>
+        <w:t xml:space="preserve"> que haría un usuario para </w:t>
+      </w:r>
+      <w:r>
+        <w:rPr>
+          <w:highlight w:val="yellow"/>
+        </w:rPr>
+        <w:t>guardar</w:t>
+      </w:r>
+      <w:r>
+        <w:rPr>
+          <w:highlight w:val="yellow"/>
+        </w:rPr>
+        <w:t xml:space="preserve"> un puesto de estudio o una sala de trabajo en grupo.</w:t>
+      </w:r>
+      <w:r>
+        <w:rPr>
+          <w:highlight w:val="yellow"/>
+        </w:rPr>
+        <w:t xml:space="preserve"> </w:t>
+      </w:r>
+      <w:r>
+        <w:rPr>
+          <w:highlight w:val="yellow"/>
+        </w:rPr>
+        <w:t xml:space="preserve">La segunda, hace referencia al </w:t>
+      </w:r>
+      <w:r>
+        <w:rPr>
+          <w:i/>
+          <w:iCs/>
+          <w:highlight w:val="yellow"/>
+        </w:rPr>
+        <w:t>RecursoExtra</w:t>
+      </w:r>
+      <w:r>
+        <w:rPr>
+          <w:highlight w:val="yellow"/>
+        </w:rPr>
+        <w:t xml:space="preserve"> </w:t>
+      </w:r>
+      <w:r>
+        <w:rPr>
+          <w:highlight w:val="yellow"/>
+        </w:rPr>
+        <w:t>(</w:t>
+      </w:r>
+      <w:r>
+        <w:rPr>
+          <w:i/>
+          <w:iCs/>
+          <w:highlight w:val="yellow"/>
+        </w:rPr>
+        <w:t>Libro</w:t>
+      </w:r>
+      <w:r>
+        <w:rPr>
+          <w:i/>
+          <w:iCs/>
+          <w:highlight w:val="yellow"/>
+        </w:rPr>
+        <w:t xml:space="preserve"> </w:t>
+      </w:r>
+      <w:r>
+        <w:rPr>
+          <w:highlight w:val="yellow"/>
+        </w:rPr>
+        <w:t xml:space="preserve">u </w:t>
+      </w:r>
+      <w:r>
+        <w:rPr>
+          <w:i/>
+          <w:iCs/>
+          <w:highlight w:val="yellow"/>
+        </w:rPr>
+        <w:t>Ordenador</w:t>
+      </w:r>
+      <w:r>
+        <w:rPr>
+          <w:highlight w:val="yellow"/>
+        </w:rPr>
+        <w:t xml:space="preserve">) </w:t>
+      </w:r>
+      <w:r>
+        <w:rPr>
+          <w:highlight w:val="yellow"/>
+        </w:rPr>
+        <w:t xml:space="preserve">que se puede asociar a una </w:t>
+      </w:r>
+      <w:r>
+        <w:rPr>
+          <w:i/>
+          <w:iCs/>
+          <w:highlight w:val="yellow"/>
+        </w:rPr>
+        <w:t>Reserva</w:t>
+      </w:r>
+      <w:r>
+        <w:rPr>
+          <w:highlight w:val="yellow"/>
+        </w:rPr>
+        <w:t xml:space="preserve"> realizada.</w:t>
+      </w:r>
+      <w:r>
+        <w:rPr>
+          <w:highlight w:val="yellow"/>
+        </w:rPr>
+        <w:t xml:space="preserve"> Debido a la relación entre las entidades </w:t>
+      </w:r>
+      <w:r>
+        <w:rPr>
+          <w:i/>
+          <w:iCs/>
+          <w:highlight w:val="yellow"/>
+        </w:rPr>
+        <w:t>Reserva</w:t>
+      </w:r>
+      <w:r>
+        <w:rPr>
+          <w:highlight w:val="yellow"/>
+        </w:rPr>
+        <w:t xml:space="preserve"> y </w:t>
+      </w:r>
+      <w:r>
+        <w:rPr>
+          <w:i/>
+          <w:iCs/>
+          <w:highlight w:val="yellow"/>
+        </w:rPr>
+        <w:t>RecursoExtra</w:t>
+      </w:r>
+      <w:r>
+        <w:rPr>
+          <w:highlight w:val="yellow"/>
+        </w:rPr>
+        <w:t xml:space="preserve"> y su cardinalidad</w:t>
+      </w:r>
+      <w:r>
+        <w:rPr>
+          <w:highlight w:val="yellow"/>
+        </w:rPr>
+        <w:t xml:space="preserve"> (N:N)</w:t>
+      </w:r>
+      <w:r>
+        <w:rPr>
+          <w:highlight w:val="yellow"/>
+        </w:rPr>
+        <w:t xml:space="preserve">, surge una tabla </w:t>
+      </w:r>
+      <w:r>
+        <w:rPr>
+          <w:i/>
+          <w:iCs/>
+          <w:highlight w:val="yellow"/>
+        </w:rPr>
+        <w:t>ReservaExtra</w:t>
+      </w:r>
+      <w:r>
+        <w:rPr>
+          <w:highlight w:val="yellow"/>
+        </w:rPr>
+        <w:t xml:space="preserve"> que almacena el </w:t>
+      </w:r>
+      <w:r>
+        <w:rPr>
+          <w:i/>
+          <w:iCs/>
+          <w:highlight w:val="yellow"/>
+        </w:rPr>
+        <w:t>RecursoExtraID</w:t>
+      </w:r>
+      <w:r>
+        <w:rPr>
+          <w:highlight w:val="yellow"/>
+        </w:rPr>
+        <w:t xml:space="preserve"> </w:t>
+      </w:r>
+      <w:r>
+        <w:rPr>
+          <w:highlight w:val="yellow"/>
+        </w:rPr>
+        <w:t xml:space="preserve">asociado al </w:t>
+      </w:r>
+      <w:r>
+        <w:rPr>
+          <w:highlight w:val="yellow"/>
+        </w:rPr>
+        <w:t xml:space="preserve">identificador </w:t>
+      </w:r>
+      <w:r>
+        <w:rPr>
+          <w:i/>
+          <w:iCs/>
+          <w:highlight w:val="yellow"/>
+        </w:rPr>
+        <w:t>reservaID</w:t>
+      </w:r>
+      <w:r>
+        <w:rPr>
+          <w:highlight w:val="yellow"/>
+        </w:rPr>
+        <w:t xml:space="preserve">. </w:t>
       </w:r>
     </w:p>
     <w:p>
       <w:pPr>
-        <w:ind w:firstLine="576"/>
-        <w:rPr>
-          <w:b/>
-          <w:bCs/>
-          <w:sz w:val="32"/>
-          <w:szCs w:val="28"/>
-        </w:rPr>
-      </w:pPr>
-      <w:r>
-        <w:tab/>
-      </w:r>
-      <w:r>
-        <w:tab/>
-      </w:r>
-      <w:r>
-        <w:rPr>
-          <w:b/>
-          <w:bCs/>
-          <w:sz w:val="40"/>
-          <w:szCs w:val="36"/>
-          <w:highlight w:val="cyan"/>
-        </w:rPr>
-        <w:t>PASO A TABLAS?</w:t>
-      </w:r>
-      <w:r>
-        <w:rPr>
-          <w:b/>
-          <w:bCs/>
-          <w:sz w:val="40"/>
-          <w:szCs w:val="36"/>
-        </w:rPr>
-        <w:t xml:space="preserve"> SI Y EXPLICAR RESERVAEXTRA</w:t>
-      </w:r>
+        <w:pStyle w:val="Ttulo2"/>
+      </w:pPr>
+      <w:bookmarkStart w:id="167" w:name="_Toc137745181"/>
+      <w:r>
+        <w:t>Diseño del Front</w:t>
+      </w:r>
+      <w:r>
+        <w:t>en</w:t>
+      </w:r>
+      <w:r>
+        <w:t>d</w:t>
+      </w:r>
+      <w:bookmarkEnd w:id="167"/>
     </w:p>
     <w:p>
-      <w:r>
-        <w:rPr>
-          <w:sz w:val="32"/>
-          <w:szCs w:val="28"/>
-        </w:rPr>
-        <w:tab/>
-      </w:r>
-      <w:commentRangeStart w:id="167"/>
-      <w:r>
-        <w:t>Del</w:t>
-      </w:r>
-      <w:commentRangeEnd w:id="167"/>
+      <w:pPr>
+        <w:ind w:firstLine="576"/>
+      </w:pPr>
+      <w:r>
+        <w:t xml:space="preserve">Para el </w:t>
+      </w:r>
+      <w:r>
+        <w:rPr>
+          <w:highlight w:val="yellow"/>
+        </w:rPr>
+        <w:t>desarrollo de la interfaz</w:t>
+      </w:r>
+      <w:r>
+        <w:t xml:space="preserve"> de usuario, se utiliza la herramienta </w:t>
+      </w:r>
+      <w:commentRangeStart w:id="168"/>
+      <w:r>
+        <w:rPr>
+          <w:i/>
+        </w:rPr>
+        <w:t>FreeMarker</w:t>
+      </w:r>
+      <w:commentRangeEnd w:id="168"/>
       <w:r>
         <w:rPr>
           <w:rStyle w:val="Refdecomentario"/>
         </w:rPr>
-        <w:commentReference w:id="167"/>
-      </w:r>
-      <w:r>
-        <w:t xml:space="preserve"> diagra</w:t>
-      </w:r>
-      <w:r>
-        <w:t>ma anterior, cabe destacar que hay dos herencias: por un lado</w:t>
-      </w:r>
-      <w:r>
-        <w:t>,</w:t>
-      </w:r>
-      <w:r>
-        <w:t xml:space="preserve"> la compuesta por las entidades </w:t>
-      </w:r>
-      <w:r>
-        <w:rPr>
-          <w:i/>
-          <w:iCs/>
-        </w:rPr>
-        <w:t>ElementoReservable</w:t>
-      </w:r>
-      <w:r>
-        <w:t xml:space="preserve"> (padre) y </w:t>
-      </w:r>
-      <w:r>
-        <w:t xml:space="preserve">sus hijas </w:t>
-      </w:r>
-      <w:r>
-        <w:t>S</w:t>
-      </w:r>
-      <w:r>
-        <w:rPr>
-          <w:i/>
-          <w:iCs/>
-        </w:rPr>
-        <w:t>ala</w:t>
-      </w:r>
-      <w:r>
-        <w:t xml:space="preserve"> y </w:t>
-      </w:r>
-      <w:r>
-        <w:rPr>
-          <w:i/>
-          <w:iCs/>
-        </w:rPr>
-        <w:t>P</w:t>
-      </w:r>
-      <w:r>
-        <w:rPr>
-          <w:i/>
-          <w:iCs/>
-        </w:rPr>
-        <w:t>uest</w:t>
-      </w:r>
-      <w:r>
-        <w:rPr>
-          <w:i/>
-          <w:iCs/>
-        </w:rPr>
-        <w:t>o</w:t>
-      </w:r>
-      <w:r>
-        <w:t xml:space="preserve">; por otro lado, la compuesta por </w:t>
-      </w:r>
-      <w:r>
-        <w:rPr>
-          <w:i/>
-          <w:iCs/>
-        </w:rPr>
-        <w:t>Recurso</w:t>
-      </w:r>
-      <w:r>
-        <w:rPr>
-          <w:i/>
-          <w:iCs/>
-        </w:rPr>
-        <w:t>Extra</w:t>
-      </w:r>
-      <w:r>
-        <w:t xml:space="preserve"> (padre) y sus hijas </w:t>
-      </w:r>
-      <w:r>
-        <w:rPr>
-          <w:i/>
-          <w:iCs/>
-        </w:rPr>
-        <w:t>Libro</w:t>
-      </w:r>
-      <w:r>
-        <w:t xml:space="preserve"> y </w:t>
-      </w:r>
-      <w:r>
-        <w:rPr>
-          <w:i/>
-          <w:iCs/>
-        </w:rPr>
-        <w:t>Ordenador</w:t>
-      </w:r>
-      <w:r>
-        <w:t xml:space="preserve">. La primera herencia forma parte de una </w:t>
-      </w:r>
-      <w:r>
-        <w:rPr>
-          <w:i/>
-          <w:iCs/>
-        </w:rPr>
-        <w:t>Reserva</w:t>
-      </w:r>
-      <w:r>
-        <w:t xml:space="preserve"> que haría un usuario para </w:t>
-      </w:r>
-      <w:r>
-        <w:t>guardar</w:t>
-      </w:r>
-      <w:r>
-        <w:t xml:space="preserve"> un puesto de estudio o una sala de trabajo en grupo.</w:t>
-      </w:r>
-      <w:r>
-        <w:t xml:space="preserve"> </w:t>
-      </w:r>
-      <w:r>
-        <w:t xml:space="preserve">La segunda, hace referencia al </w:t>
-      </w:r>
-      <w:r>
-        <w:rPr>
-          <w:i/>
-          <w:iCs/>
-        </w:rPr>
-        <w:t>RecursoExtra</w:t>
-      </w:r>
-      <w:r>
-        <w:t xml:space="preserve"> </w:t>
-      </w:r>
-      <w:r>
-        <w:t>(</w:t>
-      </w:r>
-      <w:r>
-        <w:rPr>
-          <w:i/>
-          <w:iCs/>
-        </w:rPr>
-        <w:t>Libro</w:t>
-      </w:r>
-      <w:r>
-        <w:rPr>
-          <w:i/>
-          <w:iCs/>
-        </w:rPr>
-        <w:t xml:space="preserve"> </w:t>
-      </w:r>
-      <w:r>
-        <w:t xml:space="preserve">u </w:t>
-      </w:r>
-      <w:r>
-        <w:rPr>
-          <w:i/>
-          <w:iCs/>
-        </w:rPr>
-        <w:t>Ordenador</w:t>
-      </w:r>
-      <w:r>
-        <w:t xml:space="preserve">) </w:t>
-      </w:r>
-      <w:r>
-        <w:t xml:space="preserve">que se puede asociar a una </w:t>
-      </w:r>
-      <w:r>
-        <w:rPr>
-          <w:i/>
-          <w:iCs/>
-        </w:rPr>
-        <w:t>Reserva</w:t>
-      </w:r>
-      <w:r>
-        <w:t xml:space="preserve"> realizada.</w:t>
-      </w:r>
-      <w:r>
-        <w:t xml:space="preserve"> Debido a la relación entre las entidades </w:t>
-      </w:r>
-      <w:r>
-        <w:rPr>
-          <w:i/>
-          <w:iCs/>
-        </w:rPr>
-        <w:t>Reserva</w:t>
-      </w:r>
-      <w:r>
-        <w:t xml:space="preserve"> y </w:t>
-      </w:r>
-      <w:r>
-        <w:rPr>
-          <w:i/>
-          <w:iCs/>
-        </w:rPr>
-        <w:t>RecursoExtra</w:t>
-      </w:r>
-      <w:r>
-        <w:t xml:space="preserve"> y su cardinalidad</w:t>
-      </w:r>
-      <w:r>
-        <w:t xml:space="preserve"> (N:N)</w:t>
-      </w:r>
-      <w:r>
-        <w:t xml:space="preserve">, surge una tabla </w:t>
-      </w:r>
-      <w:r>
-        <w:rPr>
-          <w:i/>
-          <w:iCs/>
-        </w:rPr>
-        <w:t>ReservaExtra</w:t>
-      </w:r>
-      <w:r>
-        <w:t xml:space="preserve"> que almacena el </w:t>
-      </w:r>
-      <w:r>
-        <w:rPr>
-          <w:i/>
-          <w:iCs/>
-        </w:rPr>
-        <w:t>RecursoExtraID</w:t>
-      </w:r>
-      <w:r>
-        <w:t xml:space="preserve"> </w:t>
-      </w:r>
-      <w:r>
-        <w:t xml:space="preserve">asociado al </w:t>
-      </w:r>
-      <w:r>
-        <w:t xml:space="preserve">identificador </w:t>
-      </w:r>
-      <w:r>
-        <w:rPr>
-          <w:i/>
-          <w:iCs/>
-        </w:rPr>
-        <w:t>reservaID</w:t>
-      </w:r>
-      <w:r>
-        <w:t>.</w:t>
-      </w:r>
-      <w:r>
-        <w:t xml:space="preserve"> </w:t>
-      </w:r>
-    </w:p>
-    <w:p>
-      <w:pPr>
-        <w:pStyle w:val="Ttulo2"/>
-      </w:pPr>
-      <w:bookmarkStart w:id="168" w:name="_Toc137745181"/>
-      <w:r>
-        <w:t>Diseño del Front</w:t>
-      </w:r>
-      <w:r>
-        <w:t>en</w:t>
-      </w:r>
-      <w:r>
-        <w:t>d</w:t>
-      </w:r>
-      <w:bookmarkEnd w:id="168"/>
-    </w:p>
-    <w:p>
-      <w:pPr>
-        <w:ind w:firstLine="576"/>
-      </w:pPr>
-      <w:r>
-        <w:t xml:space="preserve">Para el </w:t>
-      </w:r>
-      <w:r>
-        <w:rPr>
-          <w:highlight w:val="yellow"/>
-        </w:rPr>
-        <w:t>desarrollo de la interfaz</w:t>
-      </w:r>
-      <w:r>
-        <w:t xml:space="preserve"> de usuario, se utiliza la herramienta </w:t>
-      </w:r>
-      <w:commentRangeStart w:id="169"/>
-      <w:r>
-        <w:rPr>
-          <w:i/>
-        </w:rPr>
-        <w:t>FreeMarker</w:t>
-      </w:r>
-      <w:commentRangeEnd w:id="169"/>
-      <w:r>
-        <w:rPr>
-          <w:rStyle w:val="Refdecomentario"/>
-        </w:rPr>
-        <w:commentReference w:id="169"/>
+        <w:commentReference w:id="168"/>
       </w:r>
       <w:r>
         <w:rPr>
@@ -24103,7 +24109,6 @@
         <w:rPr>
           <w:highlight w:val="cyan"/>
         </w:rPr>
-        <w:lastRenderedPageBreak/>
         <w:t xml:space="preserve">FREEMARKER A IMPEMENTACION, AQUÍ HACER  ESQUEMA DE COMO </w:t>
       </w:r>
       <w:r>
@@ -24125,125 +24130,205 @@
       <w:r>
         <w:br/>
       </w:r>
-      <w:bookmarkStart w:id="170" w:name="_Toc137745182"/>
+      <w:bookmarkStart w:id="169" w:name="_Toc137745182"/>
       <w:r>
         <w:t>Implementación y pruebas</w:t>
+      </w:r>
+      <w:bookmarkEnd w:id="169"/>
+    </w:p>
+    <w:p>
+      <w:pPr>
+        <w:ind w:firstLine="709"/>
+      </w:pPr>
+      <w:r>
+        <w:t>En este capítulo se</w:t>
+      </w:r>
+      <w:r>
+        <w:t xml:space="preserve"> presenta con más detalles la implementación del prototipo, explicando tanto la parte del </w:t>
+      </w:r>
+      <w:r>
+        <w:rPr>
+          <w:i/>
+          <w:iCs/>
+        </w:rPr>
+        <w:t>Front</w:t>
+      </w:r>
+      <w:r>
+        <w:rPr>
+          <w:i/>
+          <w:iCs/>
+        </w:rPr>
+        <w:t>e</w:t>
+      </w:r>
+      <w:r>
+        <w:rPr>
+          <w:i/>
+          <w:iCs/>
+        </w:rPr>
+        <w:t>nd</w:t>
+      </w:r>
+      <w:r>
+        <w:t xml:space="preserve"> y del </w:t>
+      </w:r>
+      <w:r>
+        <w:rPr>
+          <w:i/>
+          <w:iCs/>
+        </w:rPr>
+        <w:t>Back</w:t>
+      </w:r>
+      <w:r>
+        <w:rPr>
+          <w:i/>
+          <w:iCs/>
+        </w:rPr>
+        <w:t>e</w:t>
+      </w:r>
+      <w:r>
+        <w:rPr>
+          <w:i/>
+          <w:iCs/>
+        </w:rPr>
+        <w:t>nd</w:t>
+      </w:r>
+      <w:r>
+        <w:t>, así como las herramientas que se han utilizado.</w:t>
+      </w:r>
+    </w:p>
+    <w:p>
+      <w:pPr>
+        <w:pStyle w:val="Ttulo2"/>
+        <w:rPr>
+          <w:highlight w:val="yellow"/>
+        </w:rPr>
+      </w:pPr>
+      <w:bookmarkStart w:id="170" w:name="_Toc137745183"/>
+      <w:r>
+        <w:rPr>
+          <w:highlight w:val="yellow"/>
+        </w:rPr>
+        <w:t xml:space="preserve">Implementación del </w:t>
+      </w:r>
+      <w:r>
+        <w:rPr>
+          <w:highlight w:val="yellow"/>
+        </w:rPr>
+        <w:t>Front</w:t>
+      </w:r>
+      <w:r>
+        <w:rPr>
+          <w:highlight w:val="yellow"/>
+        </w:rPr>
+        <w:t>e</w:t>
+      </w:r>
+      <w:r>
+        <w:rPr>
+          <w:highlight w:val="yellow"/>
+        </w:rPr>
+        <w:t>nd</w:t>
       </w:r>
       <w:bookmarkEnd w:id="170"/>
     </w:p>
     <w:p>
       <w:pPr>
-        <w:ind w:firstLine="709"/>
-      </w:pPr>
-      <w:r>
-        <w:t>En este capítulo se</w:t>
-      </w:r>
-      <w:r>
-        <w:t xml:space="preserve"> presenta con más detalles la implementación del prototipo, explicando tanto la parte del </w:t>
-      </w:r>
-      <w:r>
-        <w:rPr>
-          <w:i/>
-          <w:iCs/>
-        </w:rPr>
-        <w:t>Front</w:t>
-      </w:r>
-      <w:r>
-        <w:rPr>
-          <w:i/>
-          <w:iCs/>
-        </w:rPr>
-        <w:t>e</w:t>
-      </w:r>
-      <w:r>
-        <w:rPr>
-          <w:i/>
-          <w:iCs/>
-        </w:rPr>
-        <w:t>nd</w:t>
-      </w:r>
-      <w:r>
-        <w:t xml:space="preserve"> y del </w:t>
-      </w:r>
-      <w:r>
-        <w:rPr>
-          <w:i/>
-          <w:iCs/>
-        </w:rPr>
-        <w:t>Back</w:t>
-      </w:r>
-      <w:r>
-        <w:rPr>
-          <w:i/>
-          <w:iCs/>
-        </w:rPr>
-        <w:t>e</w:t>
-      </w:r>
-      <w:r>
-        <w:rPr>
-          <w:i/>
-          <w:iCs/>
-        </w:rPr>
-        <w:t>nd</w:t>
-      </w:r>
-      <w:r>
-        <w:t>, así como las herramientas que se han utilizado.</w:t>
+        <w:rPr>
+          <w:highlight w:val="cyan"/>
+        </w:rPr>
+      </w:pPr>
+      <w:r>
+        <w:rPr>
+          <w:highlight w:val="cyan"/>
+        </w:rPr>
+        <w:t xml:space="preserve">FREEMARKER, CSS.. CAPTURAS </w:t>
       </w:r>
     </w:p>
     <w:p>
       <w:pPr>
         <w:pStyle w:val="Ttulo2"/>
-        <w:rPr>
-          <w:highlight w:val="yellow"/>
-        </w:rPr>
-      </w:pPr>
-      <w:bookmarkStart w:id="171" w:name="_Toc137745183"/>
-      <w:r>
-        <w:rPr>
-          <w:highlight w:val="yellow"/>
-        </w:rPr>
-        <w:t xml:space="preserve">Implementación del </w:t>
-      </w:r>
-      <w:r>
-        <w:rPr>
-          <w:highlight w:val="yellow"/>
-        </w:rPr>
-        <w:t>Front</w:t>
-      </w:r>
-      <w:r>
-        <w:rPr>
-          <w:highlight w:val="yellow"/>
-        </w:rPr>
-        <w:t>e</w:t>
-      </w:r>
-      <w:r>
-        <w:rPr>
-          <w:highlight w:val="yellow"/>
-        </w:rPr>
-        <w:t>nd</w:t>
+      </w:pPr>
+      <w:bookmarkStart w:id="171" w:name="_Toc137745184"/>
+      <w:r>
+        <w:t>Implementación del Backend</w:t>
       </w:r>
       <w:bookmarkEnd w:id="171"/>
     </w:p>
     <w:p>
       <w:pPr>
-        <w:rPr>
-          <w:highlight w:val="cyan"/>
-        </w:rPr>
-      </w:pPr>
-      <w:r>
-        <w:rPr>
-          <w:highlight w:val="cyan"/>
-        </w:rPr>
-        <w:t xml:space="preserve">FREEMARKER, CSS.. CAPTURAS </w:t>
+        <w:ind w:firstLine="709"/>
+      </w:pPr>
+      <w:r>
+        <w:t xml:space="preserve">Este apartado sirve para entender mejor los diferentes componentes de la aplicación. </w:t>
+      </w:r>
+      <w:r>
+        <w:t xml:space="preserve">El prototipo se ha realizado gracias a Java y </w:t>
+      </w:r>
+      <w:r>
+        <w:rPr>
+          <w:i/>
+          <w:iCs/>
+        </w:rPr>
+        <w:t>Play Framework.</w:t>
+      </w:r>
+      <w:r>
+        <w:t xml:space="preserve"> </w:t>
+      </w:r>
+      <w:r>
+        <w:t>La estructura de la aplicación</w:t>
+      </w:r>
+      <w:r>
+        <w:t xml:space="preserve"> </w:t>
+      </w:r>
+      <w:r>
+        <w:t xml:space="preserve">se conforma de cuatro grandes partes: </w:t>
+      </w:r>
+      <w:r>
+        <w:rPr>
+          <w:i/>
+          <w:iCs/>
+        </w:rPr>
+        <w:t>Entities</w:t>
+      </w:r>
+      <w:r>
+        <w:t xml:space="preserve">, </w:t>
+      </w:r>
+      <w:r>
+        <w:rPr>
+          <w:i/>
+          <w:iCs/>
+        </w:rPr>
+        <w:t>Services</w:t>
+      </w:r>
+      <w:r>
+        <w:t xml:space="preserve">, </w:t>
+      </w:r>
+      <w:r>
+        <w:rPr>
+          <w:i/>
+          <w:iCs/>
+        </w:rPr>
+        <w:t>Controllers</w:t>
+      </w:r>
+      <w:r>
+        <w:t xml:space="preserve">, y </w:t>
+      </w:r>
+      <w:r>
+        <w:rPr>
+          <w:i/>
+          <w:iCs/>
+        </w:rPr>
+        <w:t>Routes</w:t>
+      </w:r>
+      <w:r>
+        <w:t xml:space="preserve">. </w:t>
       </w:r>
     </w:p>
     <w:p>
       <w:pPr>
         <w:pStyle w:val="Ttulo2"/>
       </w:pPr>
-      <w:bookmarkStart w:id="172" w:name="_Toc137745184"/>
-      <w:r>
-        <w:t>Implementación del Backend</w:t>
+      <w:bookmarkStart w:id="172" w:name="_Toc137745185"/>
+      <w:r>
+        <w:t>Servicio Web</w:t>
       </w:r>
       <w:bookmarkEnd w:id="172"/>
     </w:p>
@@ -24251,94 +24336,353 @@
       <w:pPr>
         <w:ind w:firstLine="709"/>
       </w:pPr>
-      <w:r>
-        <w:t xml:space="preserve">Este apartado sirve para entender mejor los diferentes componentes de la aplicación. </w:t>
-      </w:r>
-      <w:r>
-        <w:t xml:space="preserve">El prototipo se ha realizado gracias a Java y </w:t>
-      </w:r>
-      <w:r>
-        <w:rPr>
-          <w:i/>
-          <w:iCs/>
-        </w:rPr>
-        <w:t>Play Framework.</w:t>
-      </w:r>
-      <w:r>
-        <w:t xml:space="preserve"> </w:t>
-      </w:r>
-      <w:r>
-        <w:t>La estructura de la aplicación</w:t>
-      </w:r>
-      <w:r>
-        <w:t xml:space="preserve"> </w:t>
-      </w:r>
-      <w:r>
-        <w:t xml:space="preserve">se conforma de cuatro grandes partes: </w:t>
-      </w:r>
-      <w:r>
-        <w:rPr>
-          <w:i/>
-          <w:iCs/>
-        </w:rPr>
-        <w:t>Entities</w:t>
-      </w:r>
-      <w:r>
-        <w:t xml:space="preserve">, </w:t>
-      </w:r>
-      <w:r>
-        <w:rPr>
-          <w:i/>
-          <w:iCs/>
-        </w:rPr>
-        <w:t>Services</w:t>
-      </w:r>
-      <w:r>
-        <w:t xml:space="preserve">, </w:t>
-      </w:r>
-      <w:r>
-        <w:rPr>
-          <w:i/>
-          <w:iCs/>
-        </w:rPr>
-        <w:t>Controllers</w:t>
-      </w:r>
-      <w:r>
-        <w:t xml:space="preserve">, y </w:t>
-      </w:r>
-      <w:r>
-        <w:rPr>
-          <w:i/>
-          <w:iCs/>
-        </w:rPr>
-        <w:t>Routes</w:t>
-      </w:r>
-      <w:r>
-        <w:t xml:space="preserve">. </w:t>
-      </w:r>
     </w:p>
     <w:p>
       <w:pPr>
-        <w:pStyle w:val="Ttulo2"/>
-      </w:pPr>
-      <w:bookmarkStart w:id="173" w:name="_Toc137745185"/>
-      <w:r>
-        <w:t>Servicio Web</w:t>
+        <w:pStyle w:val="Ttulo3"/>
+      </w:pPr>
+      <w:bookmarkStart w:id="173" w:name="_Toc137745186"/>
+      <w:r>
+        <w:t>Entities</w:t>
+      </w:r>
+      <w:r>
+        <w:t xml:space="preserve"> </w:t>
+      </w:r>
+      <w:r>
+        <w:rPr>
+          <w:highlight w:val="cyan"/>
+        </w:rPr>
+        <w:t>(1)</w:t>
+      </w:r>
+      <w:r>
+        <w:t xml:space="preserve"> </w:t>
+      </w:r>
+      <w:r>
+        <w:rPr>
+          <w:highlight w:val="cyan"/>
+        </w:rPr>
+        <w:t>HACER REFERENCIA AL 5.2.1 EXPLICANDO QUE LOS RECURSOS SON ENTITIES, QUE EL ROUTES SE ENCARGA DE LA INTERFAZ HOMOGENEA, QUE CONTROLLER ES EL INTERMEDIARIO ENTRE ENTITIES Y BD</w:t>
       </w:r>
       <w:bookmarkEnd w:id="173"/>
     </w:p>
     <w:p>
       <w:pPr>
-        <w:ind w:firstLine="709"/>
-      </w:pPr>
+        <w:ind w:firstLine="576"/>
+      </w:pPr>
+      <w:r>
+        <w:t xml:space="preserve">Crean </w:t>
+      </w:r>
+      <w:r>
+        <w:t xml:space="preserve">objetos con sus atributos para poder ser utilizados en las comunicaciones HTTP. </w:t>
+      </w:r>
+      <w:r>
+        <w:t xml:space="preserve">Todas heredan de la clase </w:t>
+      </w:r>
+      <w:r>
+        <w:rPr>
+          <w:i/>
+          <w:iCs/>
+        </w:rPr>
+        <w:t>RecursoWeb</w:t>
+      </w:r>
+      <w:r>
+        <w:t xml:space="preserve"> puesto que heredan </w:t>
+      </w:r>
+      <w:r>
+        <w:lastRenderedPageBreak/>
+        <w:t xml:space="preserve">la URI que está en esa clase. </w:t>
+      </w:r>
+      <w:r>
+        <w:t xml:space="preserve">No sólo hay una por cada </w:t>
+      </w:r>
+      <w:r>
+        <w:rPr>
+          <w:highlight w:val="cyan"/>
+        </w:rPr>
+        <w:t>recurso</w:t>
+      </w:r>
+      <w:r>
+        <w:t xml:space="preserve"> (</w:t>
+      </w:r>
+      <w:r>
+        <w:rPr>
+          <w:i/>
+          <w:iCs/>
+        </w:rPr>
+        <w:t>Libro</w:t>
+      </w:r>
+      <w:r>
+        <w:t xml:space="preserve">, </w:t>
+      </w:r>
+      <w:r>
+        <w:rPr>
+          <w:i/>
+          <w:iCs/>
+        </w:rPr>
+        <w:t>ElementoReservable</w:t>
+      </w:r>
+      <w:r>
+        <w:t xml:space="preserve">, </w:t>
+      </w:r>
+      <w:r>
+        <w:rPr>
+          <w:i/>
+          <w:iCs/>
+        </w:rPr>
+        <w:t>Reserva</w:t>
+      </w:r>
+      <w:r>
+        <w:t>, …)</w:t>
+      </w:r>
+      <w:r>
+        <w:t xml:space="preserve">, sino que también </w:t>
+      </w:r>
+      <w:r>
+        <w:t xml:space="preserve">destacan </w:t>
+      </w:r>
+      <w:r>
+        <w:t>las “Short”</w:t>
+      </w:r>
+      <w:r>
+        <w:t xml:space="preserve"> </w:t>
+      </w:r>
+      <w:r>
+        <w:t>que permiten</w:t>
+      </w:r>
+      <w:r>
+        <w:t xml:space="preserve"> acceder </w:t>
+      </w:r>
+      <w:r>
+        <w:t>a una información más resumida sin tener que listar todos los atributos del recurso.</w:t>
+      </w:r>
+      <w:r>
+        <w:t xml:space="preserve"> </w:t>
+      </w:r>
     </w:p>
     <w:p>
       <w:pPr>
+        <w:ind w:firstLine="576"/>
+      </w:pPr>
+      <w:r>
+        <w:t xml:space="preserve">Además, otras entidades como </w:t>
+      </w:r>
+      <w:r>
+        <w:rPr>
+          <w:i/>
+          <w:iCs/>
+        </w:rPr>
+        <w:t>TipoReserva</w:t>
+      </w:r>
+      <w:r>
+        <w:t xml:space="preserve">, </w:t>
+      </w:r>
+      <w:r>
+        <w:rPr>
+          <w:i/>
+          <w:iCs/>
+        </w:rPr>
+        <w:t>TipoElementoReservable</w:t>
+      </w:r>
+      <w:r>
+        <w:t xml:space="preserve">, </w:t>
+      </w:r>
+      <w:r>
+        <w:rPr>
+          <w:i/>
+          <w:iCs/>
+        </w:rPr>
+        <w:t>TipoRecursoExtra</w:t>
+      </w:r>
+      <w:r>
+        <w:t xml:space="preserve">, </w:t>
+      </w:r>
+      <w:r>
+        <w:t xml:space="preserve">o juegan un papel muy importante puesto que, gracias a un enumerado, permiten </w:t>
+      </w:r>
+      <w:r>
+        <w:t xml:space="preserve">distinguir entre </w:t>
+      </w:r>
+      <w:r>
+        <w:rPr>
+          <w:i/>
+          <w:iCs/>
+        </w:rPr>
+        <w:t>Reserva</w:t>
+      </w:r>
+      <w:r>
+        <w:t xml:space="preserve"> </w:t>
+      </w:r>
+      <w:r>
+        <w:t>y</w:t>
+      </w:r>
+      <w:r>
+        <w:rPr>
+          <w:i/>
+          <w:iCs/>
+        </w:rPr>
+        <w:t xml:space="preserve"> ReservaExtra</w:t>
+      </w:r>
+      <w:r>
+        <w:t xml:space="preserve">, así como entre </w:t>
+      </w:r>
+      <w:r>
+        <w:rPr>
+          <w:i/>
+          <w:iCs/>
+        </w:rPr>
+        <w:t>Puesto</w:t>
+      </w:r>
+      <w:r>
+        <w:t xml:space="preserve"> y </w:t>
+      </w:r>
+      <w:r>
+        <w:rPr>
+          <w:i/>
+          <w:iCs/>
+        </w:rPr>
+        <w:t>Sala</w:t>
+      </w:r>
+      <w:r>
+        <w:t xml:space="preserve"> o entre </w:t>
+      </w:r>
+      <w:r>
+        <w:rPr>
+          <w:i/>
+          <w:iCs/>
+        </w:rPr>
+        <w:t>Libro</w:t>
+      </w:r>
+      <w:r>
+        <w:t xml:space="preserve"> y </w:t>
+      </w:r>
+      <w:r>
+        <w:rPr>
+          <w:i/>
+          <w:iCs/>
+        </w:rPr>
+        <w:t>Ordenador</w:t>
+      </w:r>
+      <w:r>
+        <w:t xml:space="preserve"> a la hora</w:t>
+      </w:r>
+      <w:r>
+        <w:t xml:space="preserve"> de realizar </w:t>
+      </w:r>
+      <w:r>
+        <w:t>peticiones</w:t>
+      </w:r>
+      <w:r>
+        <w:t>.</w:t>
+      </w:r>
+      <w:r>
+        <w:t xml:space="preserve"> </w:t>
+      </w:r>
+    </w:p>
+    <w:p>
+      <w:pPr>
+        <w:ind w:firstLine="576"/>
+      </w:pPr>
+      <w:r>
+        <w:t xml:space="preserve">Las clases </w:t>
+      </w:r>
+      <w:r>
+        <w:rPr>
+          <w:i/>
+          <w:iCs/>
+        </w:rPr>
+        <w:t>CambioAforoSala</w:t>
+      </w:r>
+      <w:r>
+        <w:t xml:space="preserve">, </w:t>
+      </w:r>
+      <w:r>
+        <w:rPr>
+          <w:i/>
+          <w:iCs/>
+        </w:rPr>
+        <w:t>CambioBiblioteca</w:t>
+      </w:r>
+      <w:r>
+        <w:t xml:space="preserve">, </w:t>
+      </w:r>
+      <w:r>
+        <w:rPr>
+          <w:i/>
+          <w:iCs/>
+        </w:rPr>
+        <w:t>Cambio</w:t>
+      </w:r>
+      <w:r>
+        <w:rPr>
+          <w:i/>
+          <w:iCs/>
+        </w:rPr>
+        <w:t>Grado</w:t>
+      </w:r>
+      <w:r>
+        <w:t xml:space="preserve">, … heredan de </w:t>
+      </w:r>
+      <w:r>
+        <w:rPr>
+          <w:i/>
+          <w:iCs/>
+        </w:rPr>
+        <w:t>Cambio</w:t>
+      </w:r>
+      <w:r>
+        <w:t xml:space="preserve"> y son las que se utilizan en </w:t>
+      </w:r>
+      <w:r>
+        <w:t xml:space="preserve">las solicitudes </w:t>
+      </w:r>
+      <w:r>
+        <w:rPr>
+          <w:i/>
+          <w:iCs/>
+        </w:rPr>
+        <w:t>PATCH</w:t>
+      </w:r>
+      <w:r>
+        <w:rPr>
+          <w:i/>
+          <w:iCs/>
+        </w:rPr>
+        <w:t xml:space="preserve"> </w:t>
+      </w:r>
+      <w:r>
+        <w:t>para</w:t>
+      </w:r>
+      <w:r>
+        <w:t xml:space="preserve"> actualizar un atributo concreto de un recurso.</w:t>
+      </w:r>
+    </w:p>
+    <w:p>
+      <w:r>
+        <w:rPr>
+          <w:highlight w:val="cyan"/>
+        </w:rPr>
+        <w:t xml:space="preserve">DIAGRAMA </w:t>
+      </w:r>
+      <w:r>
+        <w:rPr>
+          <w:highlight w:val="cyan"/>
+        </w:rPr>
+        <w:t>CLASES</w:t>
+      </w:r>
+      <w:r>
+        <w:rPr>
+          <w:highlight w:val="cyan"/>
+        </w:rPr>
+        <w:t xml:space="preserve"> DE ESTAS QUE HABLO</w:t>
+      </w:r>
+    </w:p>
+    <w:p>
+      <w:pPr>
         <w:pStyle w:val="Ttulo3"/>
       </w:pPr>
-      <w:bookmarkStart w:id="174" w:name="_Toc137745186"/>
-      <w:r>
-        <w:t>Entities</w:t>
+      <w:bookmarkStart w:id="174" w:name="_Toc137745187"/>
+      <w:r>
+        <w:t>Services</w:t>
       </w:r>
       <w:r>
         <w:t xml:space="preserve"> </w:t>
@@ -24347,16 +24691,7 @@
         <w:rPr>
           <w:highlight w:val="cyan"/>
         </w:rPr>
-        <w:t>(1)</w:t>
-      </w:r>
-      <w:r>
-        <w:t xml:space="preserve"> </w:t>
-      </w:r>
-      <w:r>
-        <w:rPr>
-          <w:highlight w:val="cyan"/>
-        </w:rPr>
-        <w:t>HACER REFERENCIA AL 5.2.1 EXPLICANDO QUE LOS RECURSOS SON ENTITIES, QUE EL ROUTES SE ENCARGA DE LA INTERFAZ HOMOGENEA, QUE CONTROLLER ES EL INTERMEDIARIO ENTRE ENTITIES Y BD</w:t>
+        <w:t>(4)</w:t>
       </w:r>
       <w:bookmarkEnd w:id="174"/>
     </w:p>
@@ -24365,93 +24700,134 @@
         <w:ind w:firstLine="576"/>
       </w:pPr>
       <w:r>
-        <w:t xml:space="preserve">Crean </w:t>
-      </w:r>
-      <w:r>
-        <w:t xml:space="preserve">objetos con sus atributos para poder ser utilizados en las comunicaciones HTTP. </w:t>
-      </w:r>
-      <w:r>
-        <w:t xml:space="preserve">Todas heredan de la clase </w:t>
+        <w:t xml:space="preserve">Estas clases sirven para gestionar los accesos a base de datos </w:t>
       </w:r>
       <w:r>
         <w:rPr>
           <w:i/>
           <w:iCs/>
         </w:rPr>
-        <w:t>RecursoWeb</w:t>
-      </w:r>
-      <w:r>
-        <w:t xml:space="preserve"> puesto que heredan </w:t>
-      </w:r>
-      <w:r>
-        <w:lastRenderedPageBreak/>
-        <w:t xml:space="preserve">la URI que está en esa clase. </w:t>
-      </w:r>
-      <w:r>
-        <w:t xml:space="preserve">No sólo hay una por cada </w:t>
-      </w:r>
-      <w:r>
-        <w:rPr>
-          <w:highlight w:val="cyan"/>
-        </w:rPr>
-        <w:t>recurso</w:t>
-      </w:r>
-      <w:r>
-        <w:t xml:space="preserve"> (</w:t>
+        <w:t>MySQL</w:t>
+      </w:r>
+      <w:r>
+        <w:t xml:space="preserve">. Por ello, hay una clase principal </w:t>
       </w:r>
       <w:r>
         <w:rPr>
           <w:i/>
           <w:iCs/>
         </w:rPr>
-        <w:t>Libro</w:t>
-      </w:r>
-      <w:r>
-        <w:t xml:space="preserve">, </w:t>
+        <w:t>ConexionBD</w:t>
       </w:r>
       <w:r>
         <w:rPr>
           <w:i/>
           <w:iCs/>
         </w:rPr>
-        <w:t>ElementoReservable</w:t>
-      </w:r>
-      <w:r>
-        <w:t xml:space="preserve">, </w:t>
+        <w:t xml:space="preserve"> </w:t>
+      </w:r>
+      <w:r>
+        <w:t xml:space="preserve">(tiene el </w:t>
       </w:r>
       <w:r>
         <w:rPr>
           <w:i/>
           <w:iCs/>
         </w:rPr>
-        <w:t>Reserva</w:t>
-      </w:r>
-      <w:r>
-        <w:t>, …)</w:t>
-      </w:r>
-      <w:r>
-        <w:t xml:space="preserve">, sino que también </w:t>
-      </w:r>
-      <w:r>
-        <w:t xml:space="preserve">destacan </w:t>
-      </w:r>
-      <w:r>
-        <w:t>las “Short”</w:t>
+        <w:t>login</w:t>
+      </w:r>
+      <w:r>
+        <w:t>, la</w:t>
+      </w:r>
+      <w:r>
+        <w:t xml:space="preserve"> ubicación de la base de datos, y realiza la conexión), y las clases de cada recurso (ReservaBD, BibliotecaBD, </w:t>
+      </w:r>
+      <w:r>
+        <w:t>UsuarioBD</w:t>
+      </w:r>
+      <w:r>
+        <w:t>,</w:t>
       </w:r>
       <w:r>
         <w:t xml:space="preserve"> </w:t>
       </w:r>
       <w:r>
-        <w:t>que permiten</w:t>
-      </w:r>
-      <w:r>
-        <w:t xml:space="preserve"> acceder </w:t>
-      </w:r>
-      <w:r>
-        <w:t>a una información más resumida sin tener que listar todos los atributos del recurso.</w:t>
+        <w:t>…)</w:t>
+      </w:r>
+      <w:r>
+        <w:t>.</w:t>
       </w:r>
       <w:r>
         <w:t xml:space="preserve"> </w:t>
+      </w:r>
+      <w:r>
+        <w:t xml:space="preserve">Cabe destacar que no existe una clase </w:t>
+      </w:r>
+      <w:r>
+        <w:t xml:space="preserve">tipo </w:t>
+      </w:r>
+      <w:r>
+        <w:rPr>
+          <w:i/>
+          <w:iCs/>
+        </w:rPr>
+        <w:t>Service</w:t>
+      </w:r>
+      <w:r>
+        <w:t xml:space="preserve"> para las clases hijas de las herencias puesto que </w:t>
+      </w:r>
+      <w:r>
+        <w:t>existen</w:t>
+      </w:r>
+      <w:r>
+        <w:t xml:space="preserve"> </w:t>
+      </w:r>
+      <w:r>
+        <w:t xml:space="preserve">las </w:t>
+      </w:r>
+      <w:r>
+        <w:t>clase</w:t>
+      </w:r>
+      <w:r>
+        <w:t>s</w:t>
+      </w:r>
+      <w:r>
+        <w:t xml:space="preserve"> </w:t>
+      </w:r>
+      <w:r>
+        <w:rPr>
+          <w:i/>
+          <w:iCs/>
+        </w:rPr>
+        <w:t>ElementoReservableBD</w:t>
+      </w:r>
+      <w:r>
+        <w:t xml:space="preserve"> y </w:t>
+      </w:r>
+      <w:r>
+        <w:rPr>
+          <w:i/>
+          <w:iCs/>
+        </w:rPr>
+        <w:t>RecursoExtraBD</w:t>
+      </w:r>
+      <w:r>
+        <w:t xml:space="preserve"> de los padres, en las </w:t>
+      </w:r>
+      <w:r>
+        <w:t>cuales se</w:t>
+      </w:r>
+      <w:r>
+        <w:t xml:space="preserve"> realiza una consulta u otra a la base de datos en función de si </w:t>
+      </w:r>
+      <w:r>
+        <w:t>se requiere un</w:t>
+      </w:r>
+      <w:r>
+        <w:t>a petición de un</w:t>
+      </w:r>
+      <w:r>
+        <w:t xml:space="preserve"> hijo u otro.</w:t>
       </w:r>
     </w:p>
     <w:p>
@@ -24459,529 +24835,214 @@
         <w:ind w:firstLine="576"/>
       </w:pPr>
       <w:r>
-        <w:t xml:space="preserve">Además, otras entidades como </w:t>
+        <w:t>En cada una de las clases hay un método</w:t>
+      </w:r>
+      <w:r>
+        <w:t xml:space="preserve"> </w:t>
+      </w:r>
+      <w:r>
+        <w:t xml:space="preserve">que se encarga del método </w:t>
       </w:r>
       <w:r>
         <w:rPr>
           <w:i/>
           <w:iCs/>
         </w:rPr>
-        <w:t>TipoReserva</w:t>
-      </w:r>
-      <w:r>
-        <w:t xml:space="preserve">, </w:t>
+        <w:t>HTTP</w:t>
+      </w:r>
+      <w:r>
+        <w:t xml:space="preserve"> correspondiente: </w:t>
       </w:r>
       <w:r>
         <w:rPr>
           <w:i/>
           <w:iCs/>
         </w:rPr>
-        <w:t>TipoElementoReservable</w:t>
-      </w:r>
-      <w:r>
-        <w:t xml:space="preserve">, </w:t>
+        <w:t>GET</w:t>
+      </w:r>
+      <w:r>
+        <w:t xml:space="preserve"> </w:t>
+      </w:r>
+      <w:r>
+        <w:t>realiza un</w:t>
+      </w:r>
+      <w:r>
+        <w:t xml:space="preserve"> </w:t>
       </w:r>
       <w:r>
         <w:rPr>
           <w:i/>
           <w:iCs/>
         </w:rPr>
-        <w:t>TipoRecursoExtra</w:t>
-      </w:r>
-      <w:r>
-        <w:t xml:space="preserve">, </w:t>
-      </w:r>
-      <w:r>
-        <w:t xml:space="preserve">o juegan un papel muy importante puesto que, gracias a un enumerado, permiten </w:t>
-      </w:r>
-      <w:r>
-        <w:t xml:space="preserve">distinguir entre </w:t>
+        <w:t>Select</w:t>
       </w:r>
       <w:r>
         <w:rPr>
           <w:i/>
           <w:iCs/>
         </w:rPr>
-        <w:t>Reserva</w:t>
-      </w:r>
-      <w:r>
-        <w:t xml:space="preserve"> </w:t>
-      </w:r>
-      <w:r>
-        <w:t>y</w:t>
+        <w:t xml:space="preserve"> en la base de datos</w:t>
+      </w:r>
+      <w:r>
+        <w:t xml:space="preserve">, </w:t>
       </w:r>
       <w:r>
         <w:rPr>
           <w:i/>
           <w:iCs/>
         </w:rPr>
-        <w:t xml:space="preserve"> ReservaExtra</w:t>
-      </w:r>
-      <w:r>
-        <w:t xml:space="preserve">, así como entre </w:t>
+        <w:t>POST</w:t>
+      </w:r>
+      <w:r>
+        <w:t xml:space="preserve"> hace un </w:t>
       </w:r>
       <w:r>
         <w:rPr>
           <w:i/>
           <w:iCs/>
         </w:rPr>
-        <w:t>Puesto</w:t>
-      </w:r>
-      <w:r>
-        <w:t xml:space="preserve"> y </w:t>
+        <w:t>Insert</w:t>
+      </w:r>
+      <w:r>
+        <w:t xml:space="preserve">, </w:t>
       </w:r>
       <w:r>
         <w:rPr>
           <w:i/>
           <w:iCs/>
         </w:rPr>
-        <w:t>Sala</w:t>
-      </w:r>
-      <w:r>
-        <w:t xml:space="preserve"> o entre </w:t>
+        <w:t>PATCH</w:t>
+      </w:r>
+      <w:r>
+        <w:t xml:space="preserve"> y </w:t>
       </w:r>
       <w:r>
         <w:rPr>
           <w:i/>
           <w:iCs/>
         </w:rPr>
-        <w:t>Libro</w:t>
-      </w:r>
-      <w:r>
-        <w:t xml:space="preserve"> y </w:t>
+        <w:t>PUT</w:t>
+      </w:r>
+      <w:r>
+        <w:t xml:space="preserve"> hace</w:t>
+      </w:r>
+      <w:r>
+        <w:t>n</w:t>
+      </w:r>
+      <w:r>
+        <w:t xml:space="preserve"> un </w:t>
       </w:r>
       <w:r>
         <w:rPr>
           <w:i/>
           <w:iCs/>
         </w:rPr>
-        <w:t>Ordenador</w:t>
-      </w:r>
-      <w:r>
-        <w:t xml:space="preserve"> a la hora</w:t>
-      </w:r>
-      <w:r>
-        <w:t xml:space="preserve"> de realizar </w:t>
-      </w:r>
-      <w:r>
-        <w:t>peticiones</w:t>
+        <w:t>Updat</w:t>
+      </w:r>
+      <w:r>
+        <w:rPr>
+          <w:i/>
+          <w:iCs/>
+        </w:rPr>
+        <w:t>e</w:t>
+      </w:r>
+      <w:r>
+        <w:t xml:space="preserve">, y </w:t>
+      </w:r>
+      <w:r>
+        <w:rPr>
+          <w:i/>
+          <w:iCs/>
+        </w:rPr>
+        <w:t>DELETE</w:t>
+      </w:r>
+      <w:r>
+        <w:t xml:space="preserve"> hace un </w:t>
+      </w:r>
+      <w:r>
+        <w:rPr>
+          <w:i/>
+          <w:iCs/>
+        </w:rPr>
+        <w:t>Delete</w:t>
       </w:r>
       <w:r>
         <w:t>.</w:t>
-      </w:r>
-      <w:r>
-        <w:t xml:space="preserve"> </w:t>
       </w:r>
     </w:p>
     <w:p>
       <w:pPr>
-        <w:ind w:firstLine="576"/>
-      </w:pPr>
-      <w:r>
-        <w:t xml:space="preserve">Las clases </w:t>
-      </w:r>
-      <w:r>
-        <w:rPr>
-          <w:i/>
-          <w:iCs/>
-        </w:rPr>
-        <w:t>CambioAforoSala</w:t>
-      </w:r>
-      <w:r>
-        <w:t xml:space="preserve">, </w:t>
-      </w:r>
-      <w:r>
-        <w:rPr>
-          <w:i/>
-          <w:iCs/>
-        </w:rPr>
-        <w:t>CambioBiblioteca</w:t>
-      </w:r>
-      <w:r>
-        <w:t xml:space="preserve">, </w:t>
-      </w:r>
-      <w:r>
-        <w:rPr>
-          <w:i/>
-          <w:iCs/>
-        </w:rPr>
-        <w:t>Cambio</w:t>
-      </w:r>
-      <w:r>
-        <w:rPr>
-          <w:i/>
-          <w:iCs/>
-        </w:rPr>
-        <w:t>Grado</w:t>
-      </w:r>
-      <w:r>
-        <w:t xml:space="preserve">, … heredan de </w:t>
-      </w:r>
-      <w:r>
-        <w:rPr>
-          <w:i/>
-          <w:iCs/>
-        </w:rPr>
-        <w:t>Cambio</w:t>
-      </w:r>
-      <w:r>
-        <w:t xml:space="preserve"> y son las que se utilizan en </w:t>
-      </w:r>
-      <w:r>
-        <w:t xml:space="preserve">las solicitudes </w:t>
-      </w:r>
-      <w:r>
-        <w:rPr>
-          <w:i/>
-          <w:iCs/>
-        </w:rPr>
-        <w:t>PATCH</w:t>
-      </w:r>
-      <w:r>
-        <w:rPr>
-          <w:i/>
-          <w:iCs/>
-        </w:rPr>
+        <w:pStyle w:val="Ttulo3"/>
+      </w:pPr>
+      <w:bookmarkStart w:id="175" w:name="_Toc137745188"/>
+      <w:r>
+        <w:t>Routes</w:t>
+      </w:r>
+      <w:r>
         <w:t xml:space="preserve"> </w:t>
       </w:r>
       <w:r>
-        <w:t>para</w:t>
-      </w:r>
-      <w:r>
-        <w:t xml:space="preserve"> actualizar un atributo concreto de un recurso.</w:t>
-      </w:r>
-    </w:p>
-    <w:p>
-      <w:r>
         <w:rPr>
           <w:highlight w:val="cyan"/>
         </w:rPr>
-        <w:t xml:space="preserve">DIAGRAMA </w:t>
-      </w:r>
-      <w:r>
-        <w:rPr>
-          <w:highlight w:val="cyan"/>
-        </w:rPr>
-        <w:t>CLASES</w:t>
-      </w:r>
-      <w:r>
-        <w:rPr>
-          <w:highlight w:val="cyan"/>
-        </w:rPr>
-        <w:t xml:space="preserve"> DE ESTAS QUE HABLO</w:t>
-      </w:r>
-    </w:p>
-    <w:p>
-      <w:pPr>
-        <w:pStyle w:val="Ttulo3"/>
-      </w:pPr>
-      <w:bookmarkStart w:id="175" w:name="_Toc137745187"/>
-      <w:r>
-        <w:t>Services</w:t>
-      </w:r>
-      <w:r>
-        <w:t xml:space="preserve"> </w:t>
-      </w:r>
-      <w:r>
-        <w:rPr>
-          <w:highlight w:val="cyan"/>
-        </w:rPr>
-        <w:t>(4)</w:t>
+        <w:t>(2)</w:t>
       </w:r>
       <w:bookmarkEnd w:id="175"/>
     </w:p>
     <w:p>
       <w:pPr>
-        <w:ind w:firstLine="576"/>
-      </w:pPr>
-      <w:r>
-        <w:t xml:space="preserve">Estas clases sirven para gestionar los accesos a base de datos </w:t>
+        <w:ind w:firstLine="709"/>
+      </w:pPr>
+      <w:r>
+        <w:t xml:space="preserve">El fichero </w:t>
       </w:r>
       <w:r>
         <w:rPr>
           <w:i/>
           <w:iCs/>
         </w:rPr>
-        <w:t>MySQL</w:t>
-      </w:r>
-      <w:r>
-        <w:t xml:space="preserve">. Por ello, hay una clase principal </w:t>
+        <w:t>Routes</w:t>
+      </w:r>
+      <w:r>
+        <w:t xml:space="preserve"> lista los métodos </w:t>
       </w:r>
       <w:r>
         <w:rPr>
           <w:i/>
           <w:iCs/>
         </w:rPr>
-        <w:t>ConexionBD</w:t>
-      </w:r>
-      <w:r>
-        <w:rPr>
-          <w:i/>
-          <w:iCs/>
-        </w:rPr>
+        <w:t>HTTP</w:t>
+      </w:r>
+      <w:r>
+        <w:t>, la clase a la que llama cada uno de los métodos, y la ruta de acceso al recurso en cuestión.</w:t>
+      </w:r>
+      <w:r>
         <w:t xml:space="preserve"> </w:t>
       </w:r>
       <w:r>
-        <w:t xml:space="preserve">(tiene el </w:t>
-      </w:r>
-      <w:r>
-        <w:rPr>
-          <w:i/>
-          <w:iCs/>
-        </w:rPr>
-        <w:t>login</w:t>
-      </w:r>
-      <w:r>
-        <w:t>, la</w:t>
-      </w:r>
-      <w:r>
-        <w:t xml:space="preserve"> ubicación de la base de datos, y realiza la conexión), y las clases de cada recurso (ReservaBD, BibliotecaBD, </w:t>
-      </w:r>
-      <w:r>
-        <w:t>UsuarioBD</w:t>
-      </w:r>
-      <w:r>
-        <w:t>,</w:t>
-      </w:r>
-      <w:r>
-        <w:t xml:space="preserve"> </w:t>
-      </w:r>
-      <w:r>
-        <w:t>…)</w:t>
-      </w:r>
-      <w:r>
-        <w:t>.</w:t>
-      </w:r>
-      <w:r>
-        <w:t xml:space="preserve"> </w:t>
-      </w:r>
-      <w:r>
-        <w:t xml:space="preserve">Cabe destacar que no existe una clase </w:t>
-      </w:r>
-      <w:r>
-        <w:t xml:space="preserve">tipo </w:t>
-      </w:r>
-      <w:r>
-        <w:rPr>
-          <w:i/>
-          <w:iCs/>
-        </w:rPr>
-        <w:t>Service</w:t>
-      </w:r>
-      <w:r>
-        <w:t xml:space="preserve"> para las clases hijas de las herencias puesto que </w:t>
-      </w:r>
-      <w:r>
-        <w:t>existen</w:t>
-      </w:r>
-      <w:r>
-        <w:t xml:space="preserve"> </w:t>
-      </w:r>
-      <w:r>
-        <w:t xml:space="preserve">las </w:t>
-      </w:r>
-      <w:r>
-        <w:t>clase</w:t>
-      </w:r>
-      <w:r>
-        <w:t>s</w:t>
-      </w:r>
-      <w:r>
-        <w:t xml:space="preserve"> </w:t>
-      </w:r>
-      <w:r>
-        <w:rPr>
-          <w:i/>
-          <w:iCs/>
-        </w:rPr>
-        <w:t>ElementoReservableBD</w:t>
-      </w:r>
-      <w:r>
-        <w:t xml:space="preserve"> y </w:t>
-      </w:r>
-      <w:r>
-        <w:rPr>
-          <w:i/>
-          <w:iCs/>
-        </w:rPr>
-        <w:t>RecursoExtraBD</w:t>
-      </w:r>
-      <w:r>
-        <w:t xml:space="preserve"> de los padres, en las </w:t>
-      </w:r>
-      <w:r>
-        <w:t>cuales se</w:t>
-      </w:r>
-      <w:r>
-        <w:t xml:space="preserve"> realiza una consulta u otra a la base de datos en función de si </w:t>
-      </w:r>
-      <w:r>
-        <w:t>se requiere un</w:t>
-      </w:r>
-      <w:r>
-        <w:t>a petición de un</w:t>
-      </w:r>
-      <w:r>
-        <w:t xml:space="preserve"> hijo u otro.</w:t>
+        <w:rPr>
+          <w:highlight w:val="cyan"/>
+        </w:rPr>
+        <w:t>Interfaz homogenea</w:t>
       </w:r>
     </w:p>
     <w:p>
       <w:pPr>
-        <w:ind w:firstLine="576"/>
-      </w:pPr>
-      <w:r>
-        <w:t>En cada una de las clases hay un método</w:t>
+        <w:pStyle w:val="Ttulo3"/>
+      </w:pPr>
+      <w:bookmarkStart w:id="176" w:name="_Toc137745189"/>
+      <w:r>
+        <w:lastRenderedPageBreak/>
+        <w:t>Controllers</w:t>
       </w:r>
       <w:r>
         <w:t xml:space="preserve"> </w:t>
       </w:r>
       <w:r>
-        <w:t xml:space="preserve">que se encarga del método </w:t>
-      </w:r>
-      <w:r>
-        <w:rPr>
-          <w:i/>
-          <w:iCs/>
-        </w:rPr>
-        <w:t>HTTP</w:t>
-      </w:r>
-      <w:r>
-        <w:t xml:space="preserve"> correspondiente: </w:t>
-      </w:r>
-      <w:r>
-        <w:rPr>
-          <w:i/>
-          <w:iCs/>
-        </w:rPr>
-        <w:t>GET</w:t>
-      </w:r>
-      <w:r>
-        <w:t xml:space="preserve"> </w:t>
-      </w:r>
-      <w:r>
-        <w:t>realiza un</w:t>
-      </w:r>
-      <w:r>
-        <w:t xml:space="preserve"> </w:t>
-      </w:r>
-      <w:r>
-        <w:rPr>
-          <w:i/>
-          <w:iCs/>
-        </w:rPr>
-        <w:t>Select</w:t>
-      </w:r>
-      <w:r>
-        <w:rPr>
-          <w:i/>
-          <w:iCs/>
-        </w:rPr>
-        <w:t xml:space="preserve"> en la base de datos</w:t>
-      </w:r>
-      <w:r>
-        <w:t xml:space="preserve">, </w:t>
-      </w:r>
-      <w:r>
-        <w:rPr>
-          <w:i/>
-          <w:iCs/>
-        </w:rPr>
-        <w:t>POST</w:t>
-      </w:r>
-      <w:r>
-        <w:t xml:space="preserve"> hace un </w:t>
-      </w:r>
-      <w:r>
-        <w:rPr>
-          <w:i/>
-          <w:iCs/>
-        </w:rPr>
-        <w:t>Insert</w:t>
-      </w:r>
-      <w:r>
-        <w:t xml:space="preserve">, </w:t>
-      </w:r>
-      <w:r>
-        <w:rPr>
-          <w:i/>
-          <w:iCs/>
-        </w:rPr>
-        <w:t>PATCH</w:t>
-      </w:r>
-      <w:r>
-        <w:t xml:space="preserve"> y </w:t>
-      </w:r>
-      <w:r>
-        <w:rPr>
-          <w:i/>
-          <w:iCs/>
-        </w:rPr>
-        <w:t>PUT</w:t>
-      </w:r>
-      <w:r>
-        <w:t xml:space="preserve"> hace</w:t>
-      </w:r>
-      <w:r>
-        <w:t>n</w:t>
-      </w:r>
-      <w:r>
-        <w:t xml:space="preserve"> un </w:t>
-      </w:r>
-      <w:r>
-        <w:rPr>
-          <w:i/>
-          <w:iCs/>
-        </w:rPr>
-        <w:t>Updat</w:t>
-      </w:r>
-      <w:r>
-        <w:rPr>
-          <w:i/>
-          <w:iCs/>
-        </w:rPr>
-        <w:t>e</w:t>
-      </w:r>
-      <w:r>
-        <w:t xml:space="preserve">, y </w:t>
-      </w:r>
-      <w:r>
-        <w:rPr>
-          <w:i/>
-          <w:iCs/>
-        </w:rPr>
-        <w:t>DELETE</w:t>
-      </w:r>
-      <w:r>
-        <w:t xml:space="preserve"> hace un </w:t>
-      </w:r>
-      <w:r>
-        <w:rPr>
-          <w:i/>
-          <w:iCs/>
-        </w:rPr>
-        <w:t>Delete</w:t>
-      </w:r>
-      <w:r>
-        <w:t>.</w:t>
-      </w:r>
-    </w:p>
-    <w:p>
-      <w:pPr>
-        <w:pStyle w:val="Ttulo3"/>
-      </w:pPr>
-      <w:bookmarkStart w:id="176" w:name="_Toc137745188"/>
-      <w:r>
-        <w:lastRenderedPageBreak/>
-        <w:t>Routes</w:t>
-      </w:r>
-      <w:r>
-        <w:t xml:space="preserve"> </w:t>
-      </w:r>
-      <w:r>
         <w:rPr>
           <w:highlight w:val="cyan"/>
         </w:rPr>
-        <w:t>(2)</w:t>
+        <w:t>(3)</w:t>
       </w:r>
       <w:bookmarkEnd w:id="176"/>
     </w:p>
@@ -24990,7 +25051,13 @@
         <w:ind w:firstLine="709"/>
       </w:pPr>
       <w:r>
-        <w:t xml:space="preserve">El fichero </w:t>
+        <w:t>En esta clase también hay un “controlador” por recurso</w:t>
+      </w:r>
+      <w:r>
+        <w:t xml:space="preserve">. </w:t>
+      </w:r>
+      <w:r>
+        <w:t xml:space="preserve">Juegan el papel de intermediarios entre la clase </w:t>
       </w:r>
       <w:r>
         <w:rPr>
@@ -25000,88 +25067,26 @@
         <w:t>Routes</w:t>
       </w:r>
       <w:r>
-        <w:t xml:space="preserve"> lista los métodos </w:t>
+        <w:t xml:space="preserve"> y el usuario. Cuando recibe la petición desde </w:t>
       </w:r>
       <w:r>
         <w:rPr>
           <w:i/>
           <w:iCs/>
         </w:rPr>
-        <w:t>HTTP</w:t>
-      </w:r>
-      <w:r>
-        <w:t>, la clase a la que llama cada uno de los métodos, y la ruta de acceso al recurso en cuestión.</w:t>
-      </w:r>
-      <w:r>
-        <w:t xml:space="preserve"> </w:t>
-      </w:r>
-      <w:r>
-        <w:rPr>
-          <w:highlight w:val="cyan"/>
-        </w:rPr>
-        <w:t>Interfaz homogenea</w:t>
-      </w:r>
-    </w:p>
-    <w:p>
-      <w:pPr>
-        <w:pStyle w:val="Ttulo3"/>
-      </w:pPr>
-      <w:bookmarkStart w:id="177" w:name="_Toc137745189"/>
-      <w:r>
-        <w:t>Controllers</w:t>
-      </w:r>
-      <w:r>
-        <w:t xml:space="preserve"> </w:t>
-      </w:r>
-      <w:r>
-        <w:rPr>
-          <w:highlight w:val="cyan"/>
-        </w:rPr>
-        <w:t>(3)</w:t>
-      </w:r>
-      <w:bookmarkEnd w:id="177"/>
-    </w:p>
-    <w:p>
-      <w:pPr>
-        <w:ind w:firstLine="709"/>
-      </w:pPr>
-      <w:r>
-        <w:t>En esta clase también hay un “controlador” por recurso</w:t>
-      </w:r>
-      <w:r>
-        <w:t xml:space="preserve">. </w:t>
-      </w:r>
-      <w:r>
-        <w:t xml:space="preserve">Juegan el papel de intermediarios entre la clase </w:t>
+        <w:t>Routes</w:t>
+      </w:r>
+      <w:r>
+        <w:t xml:space="preserve">, se encarga de procesar la información introducida por el usuario, y ejecuta el método </w:t>
+      </w:r>
+      <w:r>
+        <w:t xml:space="preserve">correspondiente al método </w:t>
       </w:r>
       <w:r>
         <w:rPr>
           <w:i/>
           <w:iCs/>
         </w:rPr>
-        <w:t>Routes</w:t>
-      </w:r>
-      <w:r>
-        <w:t xml:space="preserve"> y el usuario. Cuando recibe la petición desde </w:t>
-      </w:r>
-      <w:r>
-        <w:rPr>
-          <w:i/>
-          <w:iCs/>
-        </w:rPr>
-        <w:t>Routes</w:t>
-      </w:r>
-      <w:r>
-        <w:t xml:space="preserve">, se encarga de procesar la información introducida por el usuario, y ejecuta el método </w:t>
-      </w:r>
-      <w:r>
-        <w:t xml:space="preserve">correspondiente al método </w:t>
-      </w:r>
-      <w:r>
-        <w:rPr>
-          <w:i/>
-          <w:iCs/>
-        </w:rPr>
         <w:t>HTTP</w:t>
       </w:r>
       <w:r>
@@ -25090,7 +25095,7 @@
       <w:r>
         <w:t xml:space="preserve"> pasado </w:t>
       </w:r>
-      <w:commentRangeStart w:id="178"/>
+      <w:commentRangeStart w:id="177"/>
       <w:r>
         <w:rPr>
           <w:i/>
@@ -25106,12 +25111,12 @@
         </w:rPr>
         <w:t>s</w:t>
       </w:r>
-      <w:commentRangeEnd w:id="178"/>
+      <w:commentRangeEnd w:id="177"/>
       <w:r>
         <w:rPr>
           <w:rStyle w:val="Refdecomentario"/>
         </w:rPr>
-        <w:commentReference w:id="178"/>
+        <w:commentReference w:id="177"/>
       </w:r>
       <w:r>
         <w:t>.</w:t>
@@ -25121,27 +25126,66 @@
       <w:pPr>
         <w:pStyle w:val="Ttulo2"/>
       </w:pPr>
-      <w:bookmarkStart w:id="179" w:name="_Toc137745190"/>
+      <w:bookmarkStart w:id="178" w:name="_Toc137745190"/>
       <w:r>
         <w:t>Base de datos</w:t>
+      </w:r>
+      <w:bookmarkEnd w:id="178"/>
+    </w:p>
+    <w:p>
+      <w:pPr>
+        <w:ind w:left="576"/>
+      </w:pPr>
+      <w:r>
+        <w:rPr>
+          <w:highlight w:val="cyan"/>
+        </w:rPr>
+        <w:t xml:space="preserve">MySQL, </w:t>
+      </w:r>
+      <w:r>
+        <w:rPr>
+          <w:highlight w:val="cyan"/>
+        </w:rPr>
+        <w:t>hablar del localdateime, captura creación tabla ,…</w:t>
+      </w:r>
+      <w:r>
+        <w:t xml:space="preserve"> </w:t>
+      </w:r>
+      <w:r>
+        <w:t xml:space="preserve">HACER E/R CON IDs, </w:t>
+      </w:r>
+      <w:r>
+        <w:t>paso a tablas, explicación tabla reservaextra.</w:t>
+      </w:r>
+    </w:p>
+    <w:p>
+      <w:pPr>
+        <w:pStyle w:val="Ttulo2"/>
+        <w:rPr>
+          <w:highlight w:val="cyan"/>
+        </w:rPr>
+      </w:pPr>
+      <w:bookmarkStart w:id="179" w:name="_Toc137745191"/>
+      <w:r>
+        <w:rPr>
+          <w:highlight w:val="cyan"/>
+        </w:rPr>
+        <w:t>Referencia al repositorio de software</w:t>
       </w:r>
       <w:bookmarkEnd w:id="179"/>
     </w:p>
     <w:p>
-      <w:pPr>
-        <w:ind w:left="576"/>
-      </w:pPr>
+      <w:r>
+        <w:t>Se indicará la URL del repositorio en que está el software para, si procede, que el tribunal pueda probarlo en sus propias máquinas.</w:t>
+      </w:r>
+      <w:r>
+        <w:t xml:space="preserve"> </w:t>
+      </w:r>
       <w:r>
         <w:rPr>
           <w:highlight w:val="cyan"/>
         </w:rPr>
-        <w:t xml:space="preserve">MySQL, </w:t>
-      </w:r>
-      <w:r>
-        <w:rPr>
-          <w:highlight w:val="cyan"/>
-        </w:rPr>
-        <w:t>hablar del localdateime, captura creación tabla ,…</w:t>
+        <w:t>LINK DEL GITHUB</w:t>
       </w:r>
     </w:p>
     <w:p>
@@ -25151,74 +25195,44 @@
           <w:highlight w:val="cyan"/>
         </w:rPr>
       </w:pPr>
-      <w:bookmarkStart w:id="180" w:name="_Toc137745191"/>
+      <w:bookmarkStart w:id="180" w:name="_Toc137745192"/>
       <w:r>
         <w:rPr>
           <w:highlight w:val="cyan"/>
         </w:rPr>
-        <w:t>Referencia al repositorio de software</w:t>
+        <w:t>Despliegue aplicación</w:t>
       </w:r>
       <w:bookmarkEnd w:id="180"/>
     </w:p>
     <w:p>
       <w:r>
-        <w:t>Se indicará la URL del repositorio en que está el software para, si procede, que el tribunal pueda probarlo en sus propias máquinas.</w:t>
-      </w:r>
-      <w:r>
-        <w:t xml:space="preserve"> </w:t>
-      </w:r>
-      <w:r>
         <w:rPr>
           <w:highlight w:val="cyan"/>
         </w:rPr>
-        <w:t>LINK DEL GITHUB</w:t>
+        <w:t xml:space="preserve">AWS, qué he hecho para despliegue, que </w:t>
+      </w:r>
+      <w:r>
+        <w:rPr>
+          <w:highlight w:val="cyan"/>
+        </w:rPr>
+        <w:t>servicio de amazon se usa, qué tipo de máquina es, como acceder ,… se puede acceder al prototipo siguiendo los pasos del ANEXO X</w:t>
       </w:r>
     </w:p>
     <w:p>
       <w:pPr>
         <w:pStyle w:val="Ttulo2"/>
         <w:rPr>
-          <w:highlight w:val="cyan"/>
-        </w:rPr>
-      </w:pPr>
-      <w:bookmarkStart w:id="181" w:name="_Toc137745192"/>
-      <w:r>
-        <w:rPr>
-          <w:highlight w:val="cyan"/>
-        </w:rPr>
-        <w:t>Despliegue aplicación</w:t>
+          <w:highlight w:val="yellow"/>
+        </w:rPr>
+      </w:pPr>
+      <w:bookmarkStart w:id="181" w:name="_Toc137745193"/>
+      <w:r>
+        <w:rPr>
+          <w:highlight w:val="yellow"/>
+        </w:rPr>
+        <w:t>Manuales</w:t>
       </w:r>
       <w:bookmarkEnd w:id="181"/>
-    </w:p>
-    <w:p>
-      <w:r>
-        <w:rPr>
-          <w:highlight w:val="cyan"/>
-        </w:rPr>
-        <w:t xml:space="preserve">AWS, qué he hecho para despliegue, que </w:t>
-      </w:r>
-      <w:r>
-        <w:rPr>
-          <w:highlight w:val="cyan"/>
-        </w:rPr>
-        <w:t>servicio de amazon se usa, qué tipo de máquina es, como acceder ,… se puede acceder al prototipo siguiendo los pasos del ANEXO X</w:t>
-      </w:r>
-    </w:p>
-    <w:p>
-      <w:pPr>
-        <w:pStyle w:val="Ttulo2"/>
-        <w:rPr>
-          <w:highlight w:val="yellow"/>
-        </w:rPr>
-      </w:pPr>
-      <w:bookmarkStart w:id="182" w:name="_Toc137745193"/>
-      <w:r>
-        <w:rPr>
-          <w:highlight w:val="yellow"/>
-        </w:rPr>
-        <w:t>Manuales</w:t>
-      </w:r>
-      <w:bookmarkEnd w:id="182"/>
       <w:r>
         <w:rPr>
           <w:highlight w:val="yellow"/>
@@ -25349,14 +25363,14 @@
         <w:lastRenderedPageBreak/>
         <w:br/>
       </w:r>
-      <w:bookmarkStart w:id="183" w:name="_Toc137745194"/>
+      <w:bookmarkStart w:id="182" w:name="_Toc137745194"/>
       <w:r>
         <w:t>C</w:t>
       </w:r>
       <w:r>
         <w:t>onclusiones y líneas futuras</w:t>
       </w:r>
-      <w:bookmarkEnd w:id="183"/>
+      <w:bookmarkEnd w:id="182"/>
     </w:p>
     <w:p>
       <w:pPr>
@@ -25519,17 +25533,17 @@
         </w:numPr>
         <w:ind w:left="578" w:firstLine="357"/>
       </w:pPr>
-      <w:commentRangeStart w:id="184"/>
+      <w:commentRangeStart w:id="183"/>
       <w:r>
         <w:lastRenderedPageBreak/>
         <w:t>Realizar</w:t>
       </w:r>
-      <w:commentRangeEnd w:id="184"/>
+      <w:commentRangeEnd w:id="183"/>
       <w:r>
         <w:rPr>
           <w:rStyle w:val="Refdecomentario"/>
         </w:rPr>
-        <w:commentReference w:id="184"/>
+        <w:commentReference w:id="183"/>
       </w:r>
       <w:r>
         <w:t xml:space="preserve"> un prototipo que permita la creación de reservas de sitios en la biblioteca de la EPS para gestionar el aforo y los recursos</w:t>
@@ -25598,7 +25612,7 @@
         </w:rPr>
         <w:t xml:space="preserve">Siguiendo el Modelo de </w:t>
       </w:r>
-      <w:commentRangeStart w:id="185"/>
+      <w:commentRangeStart w:id="184"/>
       <w:r>
         <w:rPr>
           <w:iCs/>
@@ -25606,12 +25620,12 @@
         </w:rPr>
         <w:t xml:space="preserve">Madurez </w:t>
       </w:r>
-      <w:commentRangeEnd w:id="185"/>
+      <w:commentRangeEnd w:id="184"/>
       <w:r>
         <w:rPr>
           <w:rStyle w:val="Refdecomentario"/>
         </w:rPr>
-        <w:commentReference w:id="185"/>
+        <w:commentReference w:id="184"/>
       </w:r>
       <w:r>
         <w:rPr>
@@ -25636,13 +25650,13 @@
       <w:pPr>
         <w:pStyle w:val="Ttulo2"/>
       </w:pPr>
-      <w:bookmarkStart w:id="186" w:name="_Toc120718618"/>
-      <w:bookmarkStart w:id="187" w:name="_Toc137745195"/>
+      <w:bookmarkStart w:id="185" w:name="_Toc120718618"/>
+      <w:bookmarkStart w:id="186" w:name="_Toc137745195"/>
       <w:r>
         <w:t>Líneas futuras</w:t>
       </w:r>
+      <w:bookmarkEnd w:id="185"/>
       <w:bookmarkEnd w:id="186"/>
-      <w:bookmarkEnd w:id="187"/>
     </w:p>
     <w:p>
       <w:pPr>
@@ -25843,12 +25857,12 @@
           <w:numId w:val="0"/>
         </w:numPr>
       </w:pPr>
-      <w:bookmarkStart w:id="188" w:name="_Toc137745196"/>
+      <w:bookmarkStart w:id="187" w:name="_Toc137745196"/>
       <w:r>
         <w:lastRenderedPageBreak/>
         <w:t>Bibliografía</w:t>
       </w:r>
-      <w:bookmarkEnd w:id="188"/>
+      <w:bookmarkEnd w:id="187"/>
     </w:p>
     <w:p>
       <w:r>
@@ -25860,7 +25874,7 @@
       <w:r>
         <w:t xml:space="preserve"> el </w:t>
       </w:r>
-      <w:hyperlink r:id="rId44" w:history="1">
+      <w:hyperlink r:id="rId45" w:history="1">
         <w:r>
           <w:rPr>
             <w:rStyle w:val="Hipervnculo"/>
@@ -25897,7 +25911,7 @@
       <w:r>
         <w:t xml:space="preserve">Psychology of Popular Media Culture, 8(3), 207–217. </w:t>
       </w:r>
-      <w:hyperlink r:id="rId45" w:history="1">
+      <w:hyperlink r:id="rId46" w:history="1">
         <w:r>
           <w:rPr>
             <w:rStyle w:val="Hipervnculo"/>
@@ -25926,7 +25940,7 @@
         </w:rPr>
         <w:t xml:space="preserve">Jerrentrup, A., Mueller, T., Glowalla, U., Herder, M., Henrichs, N., Neubauer, A., &amp; Schaefer, J. R. (2018). Teaching medicine with the help of “Dr. House”. PLoS ONE, 13(3), Article e0193972. </w:t>
       </w:r>
-      <w:hyperlink r:id="rId46" w:history="1">
+      <w:hyperlink r:id="rId47" w:history="1">
         <w:r>
           <w:rPr>
             <w:rStyle w:val="Hipervnculo"/>
@@ -25956,7 +25970,7 @@
         </w:rPr>
         <w:t xml:space="preserve">Schaefer, N. K., &amp; Shapiro, B. (2019, September 6). New middle chapter in the story of human evolution. Science, 365(6457), 981–982. </w:t>
       </w:r>
-      <w:hyperlink r:id="rId47" w:history="1">
+      <w:hyperlink r:id="rId48" w:history="1">
         <w:r>
           <w:rPr>
             <w:rStyle w:val="Hipervnculo"/>
@@ -25992,7 +26006,7 @@
         </w:rPr>
         <w:t xml:space="preserve">Carey, B. (2019, March 22). Can we get better at forgetting? The New York Times. </w:t>
       </w:r>
-      <w:hyperlink r:id="rId48" w:history="1">
+      <w:hyperlink r:id="rId49" w:history="1">
         <w:r>
           <w:rPr>
             <w:rStyle w:val="Hipervnculo"/>
@@ -26028,7 +26042,7 @@
         </w:rPr>
         <w:t xml:space="preserve">Rabinowitz, F. E. (2019). Deepening group psychotherapy with men: Stories and insights for the journey. American Psychological Association. </w:t>
       </w:r>
-      <w:hyperlink r:id="rId49" w:history="1">
+      <w:hyperlink r:id="rId50" w:history="1">
         <w:r>
           <w:rPr>
             <w:rStyle w:val="Hipervnculo"/>
@@ -26070,7 +26084,7 @@
         </w:rPr>
         <w:t xml:space="preserve">Culinary arts: Talent and their development. In R. F. Subotnik, P. Olszewski-Kubilius, &amp; F. C. Worrell (Eds.), The psychology of high performance: Developing human potential into domain-specific talent (pp. 345–359). American Psychological Association. </w:t>
       </w:r>
-      <w:hyperlink r:id="rId50" w:history="1">
+      <w:hyperlink r:id="rId51" w:history="1">
         <w:r>
           <w:rPr>
             <w:rStyle w:val="Hipervnculo"/>
@@ -26106,7 +26120,7 @@
         </w:rPr>
         <w:t xml:space="preserve">Harvard University. (2019, August 28). Soft robotic gripper for jellyfish [Video]. YouTube. </w:t>
       </w:r>
-      <w:hyperlink r:id="rId51" w:history="1">
+      <w:hyperlink r:id="rId52" w:history="1">
         <w:r>
           <w:rPr>
             <w:rStyle w:val="Hipervnculo"/>
@@ -26142,7 +26156,7 @@
         </w:rPr>
         <w:t xml:space="preserve">APA Databases [@APA_Databases]. (2019, September 5). Help students avoid plagiarismWeb emoji of crossing hands and researchers navigate the publication process. More details available in the 7th edition @APA_Style table [Tweet]. Twitter. </w:t>
       </w:r>
-      <w:hyperlink r:id="rId52" w:history="1">
+      <w:hyperlink r:id="rId53" w:history="1">
         <w:r>
           <w:rPr>
             <w:rStyle w:val="Hipervnculo"/>
@@ -26178,7 +26192,7 @@
         </w:rPr>
         <w:t xml:space="preserve">Fagan, J. (2019, March 25). Nursing clinical brain. OER Commons. Retrieved September 17, 2019, from </w:t>
       </w:r>
-      <w:hyperlink r:id="rId53" w:history="1">
+      <w:hyperlink r:id="rId54" w:history="1">
         <w:r>
           <w:rPr>
             <w:rStyle w:val="Hipervnculo"/>
@@ -26211,7 +26225,7 @@
         </w:rPr>
         <w:t xml:space="preserve">National Institute of Mental Health. (2018, July). Anxiety disorders. U.S. Department of Health and Human Services, National Institutes of Health. </w:t>
       </w:r>
-      <w:hyperlink r:id="rId54" w:history="1">
+      <w:hyperlink r:id="rId55" w:history="1">
         <w:r>
           <w:rPr>
             <w:rStyle w:val="Hipervnculo"/>
@@ -26246,7 +26260,7 @@
         </w:rPr>
         <w:t xml:space="preserve">CNN. </w:t>
       </w:r>
-      <w:hyperlink r:id="rId55" w:history="1">
+      <w:hyperlink r:id="rId56" w:history="1">
         <w:r>
           <w:rPr>
             <w:rStyle w:val="Hipervnculo"/>
@@ -26278,7 +26292,7 @@
         </w:rPr>
         <w:t xml:space="preserve">World Health Organization. (2018, May 24). The top 10 causes of death. </w:t>
       </w:r>
-      <w:hyperlink r:id="rId56">
+      <w:hyperlink r:id="rId57">
         <w:r>
           <w:rPr>
             <w:rStyle w:val="Hipervnculo"/>
@@ -26308,11 +26322,11 @@
         </w:numPr>
         <w:spacing w:after="0" w:line="240" w:lineRule="auto"/>
       </w:pPr>
-      <w:bookmarkStart w:id="189" w:name="_Anexo_I"/>
-      <w:bookmarkStart w:id="190" w:name="_Anexo_I_"/>
-      <w:bookmarkStart w:id="191" w:name="_Toc137745197"/>
+      <w:bookmarkStart w:id="188" w:name="_Anexo_I"/>
+      <w:bookmarkStart w:id="189" w:name="_Anexo_I_"/>
+      <w:bookmarkStart w:id="190" w:name="_Toc137745197"/>
+      <w:bookmarkEnd w:id="188"/>
       <w:bookmarkEnd w:id="189"/>
-      <w:bookmarkEnd w:id="190"/>
       <w:r>
         <w:lastRenderedPageBreak/>
         <w:t>Anexo I</w:t>
@@ -26326,7 +26340,7 @@
       <w:r>
         <w:t>Análisis de la solución informal primigenia</w:t>
       </w:r>
-      <w:bookmarkEnd w:id="191"/>
+      <w:bookmarkEnd w:id="190"/>
     </w:p>
     <w:p>
       <w:pPr>
@@ -26479,10 +26493,10 @@
           <w:numId w:val="0"/>
         </w:numPr>
       </w:pPr>
+      <w:bookmarkStart w:id="191" w:name="_Anexo_II_"/>
       <w:bookmarkStart w:id="192" w:name="_Toc120718572"/>
-      <w:bookmarkStart w:id="193" w:name="_Anexo_II_"/>
-      <w:bookmarkStart w:id="194" w:name="_Toc137745198"/>
-      <w:bookmarkEnd w:id="193"/>
+      <w:bookmarkStart w:id="193" w:name="_Toc137745198"/>
+      <w:bookmarkEnd w:id="191"/>
       <w:r>
         <w:lastRenderedPageBreak/>
         <w:t xml:space="preserve">Anexo II </w:t>
@@ -26495,7 +26509,7 @@
         <w:t>olución de software Affluences</w:t>
       </w:r>
       <w:bookmarkEnd w:id="192"/>
-      <w:bookmarkEnd w:id="194"/>
+      <w:bookmarkEnd w:id="193"/>
       <w:r>
         <w:t xml:space="preserve"> </w:t>
       </w:r>
@@ -26698,7 +26712,7 @@
         </w:rPr>
         <w:t xml:space="preserve">En cuanto a los responsables de la biblioteca, tienen acceso a todas las reservas que se hacen durante el día, así como a un historial de reservas anteriores de cada alumno. Además, pueden realizar y cancelar reservas, y poner sanciones a alumnos que incumplan el </w:t>
       </w:r>
-      <w:commentRangeStart w:id="195"/>
+      <w:commentRangeStart w:id="194"/>
       <w:r>
         <w:rPr>
           <w:i w:val="0"/>
@@ -26709,7 +26723,7 @@
         </w:rPr>
         <w:t xml:space="preserve">reglamento </w:t>
       </w:r>
-      <w:commentRangeEnd w:id="195"/>
+      <w:commentRangeEnd w:id="194"/>
       <w:r>
         <w:rPr>
           <w:i w:val="0"/>
@@ -26718,7 +26732,7 @@
           <w:sz w:val="24"/>
           <w:szCs w:val="22"/>
         </w:rPr>
-        <w:commentReference w:id="195"/>
+        <w:commentReference w:id="194"/>
       </w:r>
       <w:r>
         <w:rPr>
@@ -26828,7 +26842,7 @@
           <w:szCs w:val="22"/>
         </w:rPr>
       </w:pPr>
-      <w:commentRangeStart w:id="196"/>
+      <w:commentRangeStart w:id="195"/>
       <w:r>
         <w:rPr>
           <w:b/>
@@ -26841,7 +26855,7 @@
         </w:rPr>
         <w:t xml:space="preserve">Puntos que destacar </w:t>
       </w:r>
-      <w:commentRangeEnd w:id="196"/>
+      <w:commentRangeEnd w:id="195"/>
       <w:r>
         <w:rPr>
           <w:b/>
@@ -26852,7 +26866,7 @@
           <w:sz w:val="24"/>
           <w:szCs w:val="22"/>
         </w:rPr>
-        <w:commentReference w:id="196"/>
+        <w:commentReference w:id="195"/>
       </w:r>
       <w:r>
         <w:rPr>
@@ -27302,25 +27316,25 @@
         </w:numPr>
         <w:ind w:left="576" w:hanging="576"/>
       </w:pPr>
-      <w:bookmarkStart w:id="197" w:name="_I.1_Caso_de"/>
-      <w:bookmarkStart w:id="198" w:name="_Toc137745199"/>
+      <w:bookmarkStart w:id="196" w:name="_I.1_Caso_de"/>
+      <w:bookmarkStart w:id="197" w:name="_Toc137745199"/>
+      <w:bookmarkEnd w:id="196"/>
+      <w:r>
+        <w:t xml:space="preserve">I.1 Caso de uso </w:t>
+      </w:r>
+      <w:r>
+        <w:t xml:space="preserve">de la aplicación </w:t>
+      </w:r>
+      <w:r>
+        <w:t xml:space="preserve">Affluences </w:t>
+      </w:r>
+      <w:r>
+        <w:t xml:space="preserve">desde el punto de vista del </w:t>
+      </w:r>
+      <w:r>
+        <w:t>alumnado</w:t>
+      </w:r>
       <w:bookmarkEnd w:id="197"/>
-      <w:r>
-        <w:t xml:space="preserve">I.1 Caso de uso </w:t>
-      </w:r>
-      <w:r>
-        <w:t xml:space="preserve">de la aplicación </w:t>
-      </w:r>
-      <w:r>
-        <w:t xml:space="preserve">Affluences </w:t>
-      </w:r>
-      <w:r>
-        <w:t xml:space="preserve">desde el punto de vista del </w:t>
-      </w:r>
-      <w:r>
-        <w:t>alumnado</w:t>
-      </w:r>
-      <w:bookmarkEnd w:id="198"/>
     </w:p>
     <w:p>
       <w:pPr>
@@ -31363,7 +31377,7 @@
                     <pic:cNvPicPr/>
                   </pic:nvPicPr>
                   <pic:blipFill>
-                    <a:blip r:embed="rId57">
+                    <a:blip r:embed="rId58">
                       <a:extLst>
                         <a:ext uri="{28A0092B-C50C-407E-A947-70E740481C1C}">
                           <a14:useLocalDpi xmlns:a14="http://schemas.microsoft.com/office/drawing/2010/main" val="0"/>
@@ -31401,9 +31415,23 @@
       <w:r>
         <w:t xml:space="preserve"> a la funcionalidad ofrecida al </w:t>
       </w:r>
+      <w:commentRangeStart w:id="198"/>
+      <w:r>
+        <w:t>alumnado</w:t>
+      </w:r>
+      <w:commentRangeEnd w:id="198"/>
+      <w:r>
+        <w:rPr>
+          <w:rStyle w:val="Refdecomentario"/>
+        </w:rPr>
+        <w:commentReference w:id="198"/>
+      </w:r>
+      <w:r>
+        <w:t xml:space="preserve">, una vez accede a la cuenta con el correo corporativo y seleccionado la biblioteca de la Escuela Politécnica Superior, el usuario puede reservar el sitio deseado. Para ello, debe seleccionar el día en cuestión, la hora a la que quiere hacer la reserva, su duración (las opciones son: 30mins, 1h, 1h30, 2h, 2h30, 3h), y por supuesto la sala de estudio o sitio requerido. Para dar más facilidades al alumno, la aplicación tiene adjunta una foto de un esquema hecho a mano de las diferentes zonas de la biblioteca donde aparecen numerados los sitios. La siguiente imagen muestra el proceso de modificar una reserva ya hecha, que es idéntico al de hacer una </w:t>
+      </w:r>
       <w:commentRangeStart w:id="199"/>
       <w:r>
-        <w:t>alumnado</w:t>
+        <w:t>nueva</w:t>
       </w:r>
       <w:commentRangeEnd w:id="199"/>
       <w:r>
@@ -31411,20 +31439,6 @@
           <w:rStyle w:val="Refdecomentario"/>
         </w:rPr>
         <w:commentReference w:id="199"/>
-      </w:r>
-      <w:r>
-        <w:t xml:space="preserve">, una vez accede a la cuenta con el correo corporativo y seleccionado la biblioteca de la Escuela Politécnica Superior, el usuario puede reservar el sitio deseado. Para ello, debe seleccionar el día en cuestión, la hora a la que quiere hacer la reserva, su duración (las opciones son: 30mins, 1h, 1h30, 2h, 2h30, 3h), y por supuesto la sala de estudio o sitio requerido. Para dar más facilidades al alumno, la aplicación tiene adjunta una foto de un esquema hecho a mano de las diferentes zonas de la biblioteca donde aparecen numerados los sitios. La siguiente imagen muestra el proceso de modificar una reserva ya hecha, que es idéntico al de hacer una </w:t>
-      </w:r>
-      <w:commentRangeStart w:id="200"/>
-      <w:r>
-        <w:t>nueva</w:t>
-      </w:r>
-      <w:commentRangeEnd w:id="200"/>
-      <w:r>
-        <w:rPr>
-          <w:rStyle w:val="Refdecomentario"/>
-        </w:rPr>
-        <w:commentReference w:id="200"/>
       </w:r>
       <w:r>
         <w:t>:</w:t>
@@ -40331,7 +40345,7 @@
                     <pic:cNvPicPr/>
                   </pic:nvPicPr>
                   <pic:blipFill>
-                    <a:blip r:embed="rId58">
+                    <a:blip r:embed="rId59">
                       <a:extLst>
                         <a:ext uri="{28A0092B-C50C-407E-A947-70E740481C1C}">
                           <a14:useLocalDpi xmlns:a14="http://schemas.microsoft.com/office/drawing/2010/main" val="0"/>
@@ -40391,7 +40405,7 @@
                     <pic:cNvPicPr/>
                   </pic:nvPicPr>
                   <pic:blipFill>
-                    <a:blip r:embed="rId59">
+                    <a:blip r:embed="rId60">
                       <a:extLst>
                         <a:ext uri="{28A0092B-C50C-407E-A947-70E740481C1C}">
                           <a14:useLocalDpi xmlns:a14="http://schemas.microsoft.com/office/drawing/2010/main" val="0"/>
@@ -40446,16 +40460,16 @@
       <w:r>
         <w:t xml:space="preserve"> y escanearlo con la cámara del móvil. Así, el sitio aparecerá como ocupado. Si no se valida la presencia en esos diez minutos de cortesía, el sitio volvería a aparecer disponible para otros alumnos. Las siguientes imágenes muestran dos reservas hechas por un alumno. Una de ellas ha sido cancelada por no confirmar la presencialidad en el margen que tiene el alumnado, y la otra fue </w:t>
       </w:r>
-      <w:commentRangeStart w:id="201"/>
+      <w:commentRangeStart w:id="200"/>
       <w:r>
         <w:t>confirmada</w:t>
       </w:r>
-      <w:commentRangeEnd w:id="201"/>
+      <w:commentRangeEnd w:id="200"/>
       <w:r>
         <w:rPr>
           <w:rStyle w:val="Refdecomentario"/>
         </w:rPr>
-        <w:commentReference w:id="201"/>
+        <w:commentReference w:id="200"/>
       </w:r>
       <w:r>
         <w:t>:</w:t>
@@ -40501,23 +40515,23 @@
           <w:rFonts w:eastAsiaTheme="minorHAnsi"/>
         </w:rPr>
       </w:pPr>
-      <w:bookmarkStart w:id="202" w:name="_I.2_Caso_de"/>
-      <w:bookmarkStart w:id="203" w:name="_Toc137745200"/>
+      <w:bookmarkStart w:id="201" w:name="_I.2_Caso_de"/>
+      <w:bookmarkStart w:id="202" w:name="_Toc137745200"/>
+      <w:bookmarkEnd w:id="201"/>
+      <w:r>
+        <w:rPr>
+          <w:rFonts w:eastAsiaTheme="minorHAnsi"/>
+        </w:rPr>
+        <w:t xml:space="preserve">I.2 </w:t>
+      </w:r>
+      <w:bookmarkStart w:id="203" w:name="_Toc120718623"/>
+      <w:r>
+        <w:rPr>
+          <w:rFonts w:eastAsiaTheme="minorHAnsi"/>
+        </w:rPr>
+        <w:t>Caso de uso de la aplicación Affluences desde el punto de vista del responsable de la biblioteca</w:t>
+      </w:r>
       <w:bookmarkEnd w:id="202"/>
-      <w:r>
-        <w:rPr>
-          <w:rFonts w:eastAsiaTheme="minorHAnsi"/>
-        </w:rPr>
-        <w:t xml:space="preserve">I.2 </w:t>
-      </w:r>
-      <w:bookmarkStart w:id="204" w:name="_Toc120718623"/>
-      <w:r>
-        <w:rPr>
-          <w:rFonts w:eastAsiaTheme="minorHAnsi"/>
-        </w:rPr>
-        <w:t>Caso de uso de la aplicación Affluences desde el punto de vista del responsable de la biblioteca</w:t>
-      </w:r>
-      <w:bookmarkEnd w:id="204"/>
       <w:bookmarkEnd w:id="203"/>
     </w:p>
     <w:p>
@@ -40639,7 +40653,7 @@
           <w:numId w:val="0"/>
         </w:numPr>
       </w:pPr>
-      <w:bookmarkStart w:id="205" w:name="_Toc137745201"/>
+      <w:bookmarkStart w:id="204" w:name="_Toc137745201"/>
       <w:r>
         <w:lastRenderedPageBreak/>
         <w:t xml:space="preserve">Anexo </w:t>
@@ -40659,7 +40673,7 @@
       <w:r>
         <w:t>Análisis de seguridad</w:t>
       </w:r>
-      <w:bookmarkEnd w:id="205"/>
+      <w:bookmarkEnd w:id="204"/>
     </w:p>
     <w:p>
       <w:pPr>
@@ -40984,9 +40998,9 @@
           <w:numId w:val="0"/>
         </w:numPr>
       </w:pPr>
-      <w:bookmarkStart w:id="206" w:name="_Anexo_III"/>
-      <w:bookmarkStart w:id="207" w:name="_Toc137745202"/>
-      <w:bookmarkEnd w:id="206"/>
+      <w:bookmarkStart w:id="205" w:name="_Anexo_III"/>
+      <w:bookmarkStart w:id="206" w:name="_Toc137745202"/>
+      <w:bookmarkEnd w:id="205"/>
       <w:r>
         <w:lastRenderedPageBreak/>
         <w:t>Anexo I</w:t>
@@ -41000,7 +41014,7 @@
       <w:r>
         <w:t>Tablas API de recursos</w:t>
       </w:r>
-      <w:bookmarkEnd w:id="207"/>
+      <w:bookmarkEnd w:id="206"/>
     </w:p>
     <w:p/>
     <w:p/>
@@ -42082,7 +42096,7 @@
       </w:r>
     </w:p>
   </w:comment>
-  <w:comment w:id="166" w:author="Fernando Ortiz De Pedro" w:date="2022-06-27T09:44:00Z" w:initials="FODP">
+  <w:comment w:id="166" w:author="Nando Ortiz" w:date="2023-06-18T16:45:00Z" w:initials="FO">
     <w:p>
       <w:pPr>
         <w:pStyle w:val="Textocomentario"/>
@@ -42095,11 +42109,11 @@
         <w:annotationRef/>
       </w:r>
       <w:r>
-        <w:t>Recordatorio: borrar</w:t>
+        <w:t>A Implementación????</w:t>
       </w:r>
     </w:p>
   </w:comment>
-  <w:comment w:id="167" w:author="Nando Ortiz" w:date="2023-06-14T13:52:00Z" w:initials="FO">
+  <w:comment w:id="168" w:author="Fernando Ortiz De Pedro" w:date="2022-06-24T22:55:00Z" w:initials="FODP">
     <w:p>
       <w:pPr>
         <w:pStyle w:val="Textocomentario"/>
@@ -42112,11 +42126,11 @@
         <w:annotationRef/>
       </w:r>
       <w:r>
-        <w:t>Añadido, ¿BIEN?</w:t>
+        <w:t>SI NO SE USA CAMBIAR POR SWAGGER???</w:t>
       </w:r>
     </w:p>
   </w:comment>
-  <w:comment w:id="169" w:author="Fernando Ortiz De Pedro" w:date="2022-06-24T22:55:00Z" w:initials="FODP">
+  <w:comment w:id="177" w:author="Fernando Ortiz De Pedro" w:date="2022-06-27T12:32:00Z" w:initials="FODP">
     <w:p>
       <w:pPr>
         <w:pStyle w:val="Textocomentario"/>
@@ -42129,11 +42143,14 @@
         <w:annotationRef/>
       </w:r>
       <w:r>
-        <w:t>SI NO SE USA CAMBIAR POR SWAGGER???</w:t>
+        <w:rPr>
+          <w:highlight w:val="yellow"/>
+        </w:rPr>
+        <w:t>"y usar la PLANTILLA correspondiente al método solicitado. En el caso de nuestra aplicación, solo hay plantillas en los métodos GET, en los cuales hay formularios para poder ejecutar los métodos POST, PUT, PATCH y DELETE, sin tener una plantilla para cada método"</w:t>
       </w:r>
     </w:p>
   </w:comment>
-  <w:comment w:id="178" w:author="Fernando Ortiz De Pedro" w:date="2022-06-27T12:32:00Z" w:initials="FODP">
+  <w:comment w:id="183" w:author="Fernando Ortiz De Pedro" w:date="2022-06-27T13:17:00Z" w:initials="FODP">
     <w:p>
       <w:pPr>
         <w:pStyle w:val="Textocomentario"/>
@@ -42149,11 +42166,11 @@
         <w:rPr>
           <w:highlight w:val="yellow"/>
         </w:rPr>
-        <w:t>"y usar la PLANTILLA correspondiente al método solicitado. En el caso de nuestra aplicación, solo hay plantillas en los métodos GET, en los cuales hay formularios para poder ejecutar los métodos POST, PUT, PATCH y DELETE, sin tener una plantilla para cada método"</w:t>
+        <w:t>Iguales??</w:t>
       </w:r>
     </w:p>
   </w:comment>
-  <w:comment w:id="184" w:author="Fernando Ortiz De Pedro" w:date="2022-06-27T13:17:00Z" w:initials="FODP">
+  <w:comment w:id="184" w:author="Fernando Ortiz De Pedro" w:date="2022-06-27T15:17:00Z" w:initials="FODP">
     <w:p>
       <w:pPr>
         <w:pStyle w:val="Textocomentario"/>
@@ -42166,14 +42183,35 @@
         <w:annotationRef/>
       </w:r>
       <w:r>
-        <w:rPr>
-          <w:highlight w:val="yellow"/>
-        </w:rPr>
-        <w:t>Iguales??</w:t>
+        <w:t>A hacer</w:t>
       </w:r>
     </w:p>
   </w:comment>
-  <w:comment w:id="185" w:author="Fernando Ortiz De Pedro" w:date="2022-06-27T15:17:00Z" w:initials="FODP">
+  <w:comment w:id="194" w:author="Fernando Ortiz De Pedro" w:date="2022-03-01T13:28:00Z" w:initials="FODP">
+    <w:p>
+      <w:pPr>
+        <w:pStyle w:val="Textocomentario"/>
+      </w:pPr>
+      <w:r>
+        <w:rPr>
+          <w:rStyle w:val="Refdecomentario"/>
+        </w:rPr>
+        <w:annotationRef/>
+      </w:r>
+      <w:r>
+        <w:t xml:space="preserve">Recordatorio: </w:t>
+      </w:r>
+    </w:p>
+    <w:p>
+      <w:pPr>
+        <w:pStyle w:val="Textocomentario"/>
+      </w:pPr>
+      <w:r>
+        <w:t>En BIBLIOGRAFÍA y añadir referencia</w:t>
+      </w:r>
+    </w:p>
+  </w:comment>
+  <w:comment w:id="195" w:author="Fernando Ortiz De Pedro" w:date="2022-03-01T15:10:00Z" w:initials="FODP">
     <w:p>
       <w:pPr>
         <w:pStyle w:val="Textocomentario"/>
@@ -42186,11 +42224,28 @@
         <w:annotationRef/>
       </w:r>
       <w:r>
-        <w:t>A hacer</w:t>
+        <w:t>SERGIO A REVISAR:</w:t>
+      </w:r>
+    </w:p>
+    <w:p>
+      <w:pPr>
+        <w:pStyle w:val="Textocomentario"/>
+        <w:jc w:val="left"/>
+      </w:pPr>
+      <w:r>
+        <w:t>1- muchos, pocos, poner otros?</w:t>
+      </w:r>
+      <w:r>
+        <w:br/>
+        <w:t>2- este orden de - a + importante está bien?</w:t>
+      </w:r>
+      <w:r>
+        <w:br/>
+        <w:t>3- (más dudas/comentarios más abajo)</w:t>
       </w:r>
     </w:p>
   </w:comment>
-  <w:comment w:id="195" w:author="Fernando Ortiz De Pedro" w:date="2022-03-01T13:28:00Z" w:initials="FODP">
+  <w:comment w:id="198" w:author="Fernando Ortiz De Pedro" w:date="2021-12-20T12:13:00Z" w:initials="FODP">
     <w:p>
       <w:pPr>
         <w:pStyle w:val="Textocomentario"/>
@@ -42202,23 +42257,14 @@
         <w:annotationRef/>
       </w:r>
       <w:r>
-        <w:t xml:space="preserve">Recordatorio: </w:t>
-      </w:r>
-    </w:p>
-    <w:p>
-      <w:pPr>
-        <w:pStyle w:val="Textocomentario"/>
-      </w:pPr>
-      <w:r>
-        <w:t>En BIBLIOGRAFÍA y añadir referencia</w:t>
+        <w:t>Añadir fotos?</w:t>
       </w:r>
     </w:p>
   </w:comment>
-  <w:comment w:id="196" w:author="Fernando Ortiz De Pedro" w:date="2022-03-01T15:10:00Z" w:initials="FODP">
+  <w:comment w:id="199" w:author="Fernando Ortiz De Pedro" w:date="2022-04-20T09:26:00Z" w:initials="FODP">
     <w:p>
       <w:pPr>
         <w:pStyle w:val="Textocomentario"/>
-        <w:jc w:val="left"/>
       </w:pPr>
       <w:r>
         <w:rPr>
@@ -42227,60 +42273,11 @@
         <w:annotationRef/>
       </w:r>
       <w:r>
-        <w:t>SERGIO A REVISAR:</w:t>
-      </w:r>
-    </w:p>
-    <w:p>
-      <w:pPr>
-        <w:pStyle w:val="Textocomentario"/>
-        <w:jc w:val="left"/>
-      </w:pPr>
-      <w:r>
-        <w:t>1- muchos, pocos, poner otros?</w:t>
-      </w:r>
-      <w:r>
-        <w:br/>
-        <w:t>2- este orden de - a + importante está bien?</w:t>
-      </w:r>
-      <w:r>
-        <w:br/>
-        <w:t>3- (más dudas/comentarios más abajo)</w:t>
+        <w:t>Figura X?</w:t>
       </w:r>
     </w:p>
   </w:comment>
-  <w:comment w:id="199" w:author="Fernando Ortiz De Pedro" w:date="2021-12-20T12:13:00Z" w:initials="FODP">
-    <w:p>
-      <w:pPr>
-        <w:pStyle w:val="Textocomentario"/>
-      </w:pPr>
-      <w:r>
-        <w:rPr>
-          <w:rStyle w:val="Refdecomentario"/>
-        </w:rPr>
-        <w:annotationRef/>
-      </w:r>
-      <w:r>
-        <w:t>Añadir fotos?</w:t>
-      </w:r>
-    </w:p>
-  </w:comment>
-  <w:comment w:id="200" w:author="Fernando Ortiz De Pedro" w:date="2022-04-20T09:26:00Z" w:initials="FODP">
-    <w:p>
-      <w:pPr>
-        <w:pStyle w:val="Textocomentario"/>
-      </w:pPr>
-      <w:r>
-        <w:rPr>
-          <w:rStyle w:val="Refdecomentario"/>
-        </w:rPr>
-        <w:annotationRef/>
-      </w:r>
-      <w:r>
-        <w:t>Figura X?</w:t>
-      </w:r>
-    </w:p>
-  </w:comment>
-  <w:comment w:id="201" w:author="Fernando Ortiz De Pedro" w:date="2022-04-20T09:13:00Z" w:initials="FODP">
+  <w:comment w:id="200" w:author="Fernando Ortiz De Pedro" w:date="2022-04-20T09:13:00Z" w:initials="FODP">
     <w:p>
       <w:pPr>
         <w:pStyle w:val="Textocomentario"/>
@@ -42340,8 +42337,7 @@
   <w15:commentEx w15:paraId="1FEA0547" w15:done="1"/>
   <w15:commentEx w15:paraId="6BEC4782" w15:done="1"/>
   <w15:commentEx w15:paraId="62804275" w15:paraIdParent="6BEC4782" w15:done="1"/>
-  <w15:commentEx w15:paraId="394818F0" w15:done="0"/>
-  <w15:commentEx w15:paraId="7AB4A554" w15:done="0"/>
+  <w15:commentEx w15:paraId="10960DC9" w15:done="0"/>
   <w15:commentEx w15:paraId="010E9952" w15:done="0"/>
   <w15:commentEx w15:paraId="7B7EDDA5" w15:done="0"/>
   <w15:commentEx w15:paraId="6AEEBBEC" w15:done="1"/>
@@ -42395,8 +42391,7 @@
   <w16cex:commentExtensible w16cex:durableId="265DD6CB" w16cex:dateUtc="2022-06-22T15:58:00Z"/>
   <w16cex:commentExtensible w16cex:durableId="265D5C81" w16cex:dateUtc="2022-06-22T07:16:00Z"/>
   <w16cex:commentExtensible w16cex:durableId="266441FC" w16cex:dateUtc="2022-06-27T12:49:00Z"/>
-  <w16cex:commentExtensible w16cex:durableId="2663FA83" w16cex:dateUtc="2022-06-27T07:44:00Z"/>
-  <w16cex:commentExtensible w16cex:durableId="2834448F" w16cex:dateUtc="2023-06-14T11:52:00Z"/>
+  <w16cex:commentExtensible w16cex:durableId="2839B345" w16cex:dateUtc="2023-06-18T14:45:00Z"/>
   <w16cex:commentExtensible w16cex:durableId="2660BF54" w16cex:dateUtc="2022-06-24T20:55:00Z"/>
   <w16cex:commentExtensible w16cex:durableId="266421F9" w16cex:dateUtc="2022-06-27T10:32:00Z"/>
   <w16cex:commentExtensible w16cex:durableId="26642C65" w16cex:dateUtc="2022-06-27T11:17:00Z"/>
@@ -42450,8 +42445,7 @@
   <w16cid:commentId w16cid:paraId="1FEA0547" w16cid:durableId="265DD6CB"/>
   <w16cid:commentId w16cid:paraId="6BEC4782" w16cid:durableId="265D5C81"/>
   <w16cid:commentId w16cid:paraId="62804275" w16cid:durableId="266441FC"/>
-  <w16cid:commentId w16cid:paraId="394818F0" w16cid:durableId="2663FA83"/>
-  <w16cid:commentId w16cid:paraId="7AB4A554" w16cid:durableId="2834448F"/>
+  <w16cid:commentId w16cid:paraId="10960DC9" w16cid:durableId="2839B345"/>
   <w16cid:commentId w16cid:paraId="010E9952" w16cid:durableId="2660BF54"/>
   <w16cid:commentId w16cid:paraId="7B7EDDA5" w16cid:durableId="266421F9"/>
   <w16cid:commentId w16cid:paraId="6AEEBBEC" w16cid:durableId="26642C65"/>
@@ -42638,7 +42632,6 @@
           <w:docPartUnique/>
         </w:docPartObj>
       </w:sdtPr>
-      <w:sdtEndPr/>
       <w:sdtContent>
         <w:r>
           <w:fldChar w:fldCharType="begin"/>
@@ -42696,7 +42689,6 @@
         <w:docPartUnique/>
       </w:docPartObj>
     </w:sdtPr>
-    <w:sdtEndPr/>
     <w:sdtContent>
       <w:p>
         <w:pPr>
@@ -43253,8 +43245,7 @@
         <w:noProof/>
         <w:sz w:val="20"/>
       </w:rPr>
-      <w:br/>
-      <w:t>Análisis</w:t>
+      <w:t>Bibliografía</w:t>
     </w:r>
     <w:r>
       <w:rPr>
@@ -43399,7 +43390,8 @@
         <w:noProof/>
         <w:sz w:val="20"/>
       </w:rPr>
-      <w:t>Estado del Arte</w:t>
+      <w:br/>
+      <w:t>Conclusiones y líneas futuras</w:t>
     </w:r>
     <w:r>
       <w:rPr>
@@ -43539,8 +43531,7 @@
         <w:noProof/>
         <w:sz w:val="20"/>
       </w:rPr>
-      <w:br/>
-      <w:t>Introducción</w:t>
+      <w:t>Bibliografía</w:t>
     </w:r>
     <w:r>
       <w:rPr>
@@ -48828,6 +48819,7 @@
     <w:rsid w:val="00595DF7"/>
     <w:rsid w:val="005C3EDF"/>
     <w:rsid w:val="00616E8A"/>
+    <w:rsid w:val="00AA4C4E"/>
   </w:rsids>
   <m:mathPr>
     <m:mathFont m:val="Cambria Math"/>

</xml_diff>